<commit_message>
Add Spring related documentation
</commit_message>
<xml_diff>
--- a/Restful API lab session 1+2.docx
+++ b/Restful API lab session 1+2.docx
@@ -38,33 +38,75 @@
         <w:rPr>
           <w:lang w:val="en-GB"/>
         </w:rPr>
-        <w:t>Proxy to see web broswsing of others in http protocol</w:t>
-      </w:r>
-    </w:p>
-    <w:p>
-      <w:pPr>
-        <w:rPr>
-          <w:lang w:val="en-GB"/>
-        </w:rPr>
-      </w:pPr>
-      <w:r>
-        <w:rPr>
-          <w:lang w:val="en-GB"/>
-        </w:rPr>
-        <w:t>https is a solution, it decode the request message</w:t>
-      </w:r>
-    </w:p>
-    <w:p>
-      <w:pPr>
-        <w:rPr>
-          <w:lang w:val="en-GB"/>
-        </w:rPr>
-      </w:pPr>
-      <w:r>
-        <w:rPr>
-          <w:lang w:val="en-GB"/>
-        </w:rPr>
-        <w:t>start spring initializr [[start.spring.io]]</w:t>
+        <w:t xml:space="preserve">Proxy to see web </w:t>
+      </w:r>
+      <w:proofErr w:type="spellStart"/>
+      <w:r>
+        <w:rPr>
+          <w:lang w:val="en-GB"/>
+        </w:rPr>
+        <w:t>broswsing</w:t>
+      </w:r>
+      <w:proofErr w:type="spellEnd"/>
+      <w:r>
+        <w:rPr>
+          <w:lang w:val="en-GB"/>
+        </w:rPr>
+        <w:t xml:space="preserve"> of others in http protocol</w:t>
+      </w:r>
+    </w:p>
+    <w:p>
+      <w:pPr>
+        <w:rPr>
+          <w:lang w:val="en-GB"/>
+        </w:rPr>
+      </w:pPr>
+      <w:r>
+        <w:rPr>
+          <w:lang w:val="en-GB"/>
+        </w:rPr>
+        <w:t xml:space="preserve">https is a solution, it </w:t>
+      </w:r>
+      <w:proofErr w:type="gramStart"/>
+      <w:r>
+        <w:rPr>
+          <w:lang w:val="en-GB"/>
+        </w:rPr>
+        <w:t>decode</w:t>
+      </w:r>
+      <w:proofErr w:type="gramEnd"/>
+      <w:r>
+        <w:rPr>
+          <w:lang w:val="en-GB"/>
+        </w:rPr>
+        <w:t xml:space="preserve"> the request message</w:t>
+      </w:r>
+    </w:p>
+    <w:p>
+      <w:pPr>
+        <w:rPr>
+          <w:lang w:val="en-GB"/>
+        </w:rPr>
+      </w:pPr>
+      <w:r>
+        <w:rPr>
+          <w:lang w:val="en-GB"/>
+        </w:rPr>
+        <w:t xml:space="preserve">start spring </w:t>
+      </w:r>
+      <w:proofErr w:type="spellStart"/>
+      <w:r>
+        <w:rPr>
+          <w:lang w:val="en-GB"/>
+        </w:rPr>
+        <w:t>initializr</w:t>
+      </w:r>
+      <w:proofErr w:type="spellEnd"/>
+      <w:r>
+        <w:rPr>
+          <w:lang w:val="en-GB"/>
+        </w:rPr>
+        <w:t xml:space="preserve"> [[start.spring.io]]</w:t>
       </w:r>
     </w:p>
     <w:p>
@@ -116,8 +158,16 @@
         <w:rPr>
           <w:lang w:val="en-GB"/>
         </w:rPr>
-        <w:t>+ Dependency -&gt; Spring Web, H2 Database,  Lombok</w:t>
-      </w:r>
+        <w:t xml:space="preserve">+ Dependency -&gt; Spring Web, H2 </w:t>
+      </w:r>
+      <w:proofErr w:type="gramStart"/>
+      <w:r>
+        <w:rPr>
+          <w:lang w:val="en-GB"/>
+        </w:rPr>
+        <w:t>Database,  Lombok</w:t>
+      </w:r>
+      <w:proofErr w:type="gramEnd"/>
     </w:p>
     <w:p>
       <w:pPr>
@@ -225,11 +275,47 @@
         </w:rPr>
         <w:t xml:space="preserve">+ </w:t>
       </w:r>
-      <w:r>
-        <w:rPr>
-          <w:lang w:val="en-GB"/>
-        </w:rPr>
-        <w:t>mvnw or ./mvnw in *terminal*</w:t>
+      <w:proofErr w:type="spellStart"/>
+      <w:r>
+        <w:rPr>
+          <w:lang w:val="en-GB"/>
+        </w:rPr>
+        <w:t>mvnw</w:t>
+      </w:r>
+      <w:proofErr w:type="spellEnd"/>
+      <w:r>
+        <w:rPr>
+          <w:lang w:val="en-GB"/>
+        </w:rPr>
+        <w:t xml:space="preserve"> </w:t>
+      </w:r>
+      <w:proofErr w:type="gramStart"/>
+      <w:r>
+        <w:rPr>
+          <w:lang w:val="en-GB"/>
+        </w:rPr>
+        <w:t>or .</w:t>
+      </w:r>
+      <w:proofErr w:type="gramEnd"/>
+      <w:r>
+        <w:rPr>
+          <w:lang w:val="en-GB"/>
+        </w:rPr>
+        <w:t>/</w:t>
+      </w:r>
+      <w:proofErr w:type="spellStart"/>
+      <w:r>
+        <w:rPr>
+          <w:lang w:val="en-GB"/>
+        </w:rPr>
+        <w:t>mvnw</w:t>
+      </w:r>
+      <w:proofErr w:type="spellEnd"/>
+      <w:r>
+        <w:rPr>
+          <w:lang w:val="en-GB"/>
+        </w:rPr>
+        <w:t xml:space="preserve"> in *terminal*</w:t>
       </w:r>
       <w:r>
         <w:rPr>
@@ -247,8 +333,16 @@
         <w:rPr>
           <w:lang w:val="en-GB"/>
         </w:rPr>
-        <w:t>is missed</w:t>
-      </w:r>
+        <w:t xml:space="preserve">is </w:t>
+      </w:r>
+      <w:proofErr w:type="gramStart"/>
+      <w:r>
+        <w:rPr>
+          <w:lang w:val="en-GB"/>
+        </w:rPr>
+        <w:t>missed</w:t>
+      </w:r>
+      <w:proofErr w:type="gramEnd"/>
       <w:r>
         <w:rPr>
           <w:lang w:val="en-GB"/>
@@ -317,7 +411,21 @@
         <w:rPr>
           <w:lang w:val="en-GB"/>
         </w:rPr>
-        <w:t>C:\Program Files\AdoptOpenJDK\jdk-11.0.8.10-hotspot</w:t>
+        <w:t>C:\Program Files\</w:t>
+      </w:r>
+      <w:proofErr w:type="spellStart"/>
+      <w:r>
+        <w:rPr>
+          <w:lang w:val="en-GB"/>
+        </w:rPr>
+        <w:t>AdoptOpenJDK</w:t>
+      </w:r>
+      <w:proofErr w:type="spellEnd"/>
+      <w:r>
+        <w:rPr>
+          <w:lang w:val="en-GB"/>
+        </w:rPr>
+        <w:t>\jdk-11.0.8.10-hotspot</w:t>
       </w:r>
       <w:r>
         <w:rPr>
@@ -342,14 +450,50 @@
         <w:rPr>
           <w:lang w:val="en-GB"/>
         </w:rPr>
-        <w:t xml:space="preserve">In terminal run </w:t>
-      </w:r>
-      <w:r>
-        <w:rPr>
-          <w:lang w:val="en-GB"/>
-        </w:rPr>
-        <w:t>./mvnw spring-boot:run</w:t>
-      </w:r>
+        <w:t xml:space="preserve">In terminal </w:t>
+      </w:r>
+      <w:proofErr w:type="gramStart"/>
+      <w:r>
+        <w:rPr>
+          <w:lang w:val="en-GB"/>
+        </w:rPr>
+        <w:t xml:space="preserve">run </w:t>
+      </w:r>
+      <w:r>
+        <w:rPr>
+          <w:lang w:val="en-GB"/>
+        </w:rPr>
+        <w:t>.</w:t>
+      </w:r>
+      <w:proofErr w:type="gramEnd"/>
+      <w:r>
+        <w:rPr>
+          <w:lang w:val="en-GB"/>
+        </w:rPr>
+        <w:t>/</w:t>
+      </w:r>
+      <w:proofErr w:type="spellStart"/>
+      <w:r>
+        <w:rPr>
+          <w:lang w:val="en-GB"/>
+        </w:rPr>
+        <w:t>mvnw</w:t>
+      </w:r>
+      <w:proofErr w:type="spellEnd"/>
+      <w:r>
+        <w:rPr>
+          <w:lang w:val="en-GB"/>
+        </w:rPr>
+        <w:t xml:space="preserve"> </w:t>
+      </w:r>
+      <w:proofErr w:type="spellStart"/>
+      <w:r>
+        <w:rPr>
+          <w:lang w:val="en-GB"/>
+        </w:rPr>
+        <w:t>spring-boot:run</w:t>
+      </w:r>
+      <w:proofErr w:type="spellEnd"/>
       <w:r>
         <w:rPr>
           <w:lang w:val="en-GB"/>
@@ -387,13 +531,23 @@
         </w:rPr>
         <w:t>, it should display “</w:t>
       </w:r>
+      <w:proofErr w:type="spellStart"/>
       <w:r>
         <w:rPr>
           <w:b/>
           <w:bCs/>
           <w:lang w:val="en-GB"/>
         </w:rPr>
-        <w:t>Whitelabel Error Page</w:t>
+        <w:t>Whitelabel</w:t>
+      </w:r>
+      <w:proofErr w:type="spellEnd"/>
+      <w:r>
+        <w:rPr>
+          <w:b/>
+          <w:bCs/>
+          <w:lang w:val="en-GB"/>
+        </w:rPr>
+        <w:t xml:space="preserve"> Error Page</w:t>
       </w:r>
       <w:r>
         <w:rPr>
@@ -412,7 +566,21 @@
         <w:rPr>
           <w:lang w:val="en-GB"/>
         </w:rPr>
-        <w:t>Under src/main/java… create a new class name StudentController</w:t>
+        <w:t xml:space="preserve">Under </w:t>
+      </w:r>
+      <w:proofErr w:type="spellStart"/>
+      <w:r>
+        <w:rPr>
+          <w:lang w:val="en-GB"/>
+        </w:rPr>
+        <w:t>src</w:t>
+      </w:r>
+      <w:proofErr w:type="spellEnd"/>
+      <w:r>
+        <w:rPr>
+          <w:lang w:val="en-GB"/>
+        </w:rPr>
+        <w:t>/main/java… create a new class name StudentController</w:t>
       </w:r>
       <w:r>
         <w:rPr>
@@ -463,6 +631,7 @@
         </w:rPr>
         <w:t> </w:t>
       </w:r>
+      <w:proofErr w:type="gramStart"/>
       <w:r>
         <w:rPr>
           <w:rFonts w:ascii="Consolas" w:eastAsia="Times New Roman" w:hAnsi="Consolas" w:cs="Times New Roman"/>
@@ -508,6 +677,7 @@
         </w:rPr>
         <w:t>studentrest</w:t>
       </w:r>
+      <w:proofErr w:type="gramEnd"/>
       <w:r>
         <w:rPr>
           <w:rFonts w:ascii="Consolas" w:eastAsia="Times New Roman" w:hAnsi="Consolas" w:cs="Times New Roman"/>
@@ -559,6 +729,8 @@
         </w:rPr>
         <w:t> </w:t>
       </w:r>
+      <w:proofErr w:type="spellStart"/>
+      <w:proofErr w:type="gramStart"/>
       <w:r>
         <w:rPr>
           <w:rFonts w:ascii="Consolas" w:eastAsia="Times New Roman" w:hAnsi="Consolas" w:cs="Times New Roman"/>
@@ -622,6 +794,7 @@
         </w:rPr>
         <w:t>bind</w:t>
       </w:r>
+      <w:proofErr w:type="gramEnd"/>
       <w:r>
         <w:rPr>
           <w:rFonts w:ascii="Consolas" w:eastAsia="Times New Roman" w:hAnsi="Consolas" w:cs="Times New Roman"/>
@@ -658,6 +831,7 @@
         </w:rPr>
         <w:t>GetMapping</w:t>
       </w:r>
+      <w:proofErr w:type="spellEnd"/>
       <w:r>
         <w:rPr>
           <w:rFonts w:ascii="Consolas" w:eastAsia="Times New Roman" w:hAnsi="Consolas" w:cs="Times New Roman"/>
@@ -697,6 +871,8 @@
         </w:rPr>
         <w:t> </w:t>
       </w:r>
+      <w:proofErr w:type="spellStart"/>
+      <w:proofErr w:type="gramStart"/>
       <w:r>
         <w:rPr>
           <w:rFonts w:ascii="Consolas" w:eastAsia="Times New Roman" w:hAnsi="Consolas" w:cs="Times New Roman"/>
@@ -760,6 +936,7 @@
         </w:rPr>
         <w:t>bind</w:t>
       </w:r>
+      <w:proofErr w:type="gramEnd"/>
       <w:r>
         <w:rPr>
           <w:rFonts w:ascii="Consolas" w:eastAsia="Times New Roman" w:hAnsi="Consolas" w:cs="Times New Roman"/>
@@ -796,6 +973,7 @@
         </w:rPr>
         <w:t>PathVariable</w:t>
       </w:r>
+      <w:proofErr w:type="spellEnd"/>
       <w:r>
         <w:rPr>
           <w:rFonts w:ascii="Consolas" w:eastAsia="Times New Roman" w:hAnsi="Consolas" w:cs="Times New Roman"/>
@@ -835,6 +1013,8 @@
         </w:rPr>
         <w:t> </w:t>
       </w:r>
+      <w:proofErr w:type="spellStart"/>
+      <w:proofErr w:type="gramStart"/>
       <w:r>
         <w:rPr>
           <w:rFonts w:ascii="Consolas" w:eastAsia="Times New Roman" w:hAnsi="Consolas" w:cs="Times New Roman"/>
@@ -898,6 +1078,7 @@
         </w:rPr>
         <w:t>bind</w:t>
       </w:r>
+      <w:proofErr w:type="gramEnd"/>
       <w:r>
         <w:rPr>
           <w:rFonts w:ascii="Consolas" w:eastAsia="Times New Roman" w:hAnsi="Consolas" w:cs="Times New Roman"/>
@@ -934,6 +1115,7 @@
         </w:rPr>
         <w:t>RestController</w:t>
       </w:r>
+      <w:proofErr w:type="spellEnd"/>
       <w:r>
         <w:rPr>
           <w:rFonts w:ascii="Consolas" w:eastAsia="Times New Roman" w:hAnsi="Consolas" w:cs="Times New Roman"/>
@@ -1072,6 +1254,8 @@
         </w:rPr>
         <w:t> </w:t>
       </w:r>
+      <w:proofErr w:type="spellStart"/>
+      <w:proofErr w:type="gramStart"/>
       <w:r>
         <w:rPr>
           <w:rFonts w:ascii="Consolas" w:eastAsia="Times New Roman" w:hAnsi="Consolas" w:cs="Times New Roman"/>
@@ -1081,6 +1265,7 @@
         </w:rPr>
         <w:t>StudentController</w:t>
       </w:r>
+      <w:proofErr w:type="spellEnd"/>
       <w:r>
         <w:rPr>
           <w:rFonts w:ascii="Consolas" w:eastAsia="Times New Roman" w:hAnsi="Consolas" w:cs="Times New Roman"/>
@@ -1090,6 +1275,7 @@
         </w:rPr>
         <w:t>{</w:t>
       </w:r>
+      <w:proofErr w:type="gramEnd"/>
     </w:p>
     <w:p>
       <w:pPr>
@@ -1215,8 +1401,19 @@
           <w:sz w:val="21"/>
           <w:szCs w:val="21"/>
         </w:rPr>
-        <w:t>// @PathVariable: map {id} to String studentID</w:t>
-      </w:r>
+        <w:t>// @PathVariable: map {id} to String </w:t>
+      </w:r>
+      <w:proofErr w:type="spellStart"/>
+      <w:r>
+        <w:rPr>
+          <w:rFonts w:ascii="Consolas" w:eastAsia="Times New Roman" w:hAnsi="Consolas" w:cs="Times New Roman"/>
+          <w:color w:val="6A9955"/>
+          <w:sz w:val="21"/>
+          <w:szCs w:val="21"/>
+        </w:rPr>
+        <w:t>studentID</w:t>
+      </w:r>
+      <w:proofErr w:type="spellEnd"/>
     </w:p>
     <w:p>
       <w:pPr>
@@ -1286,6 +1483,7 @@
         </w:rPr>
         <w:t> </w:t>
       </w:r>
+      <w:proofErr w:type="gramStart"/>
       <w:r>
         <w:rPr>
           <w:rFonts w:ascii="Consolas" w:eastAsia="Times New Roman" w:hAnsi="Consolas" w:cs="Times New Roman"/>
@@ -1302,7 +1500,17 @@
           <w:sz w:val="21"/>
           <w:szCs w:val="21"/>
         </w:rPr>
-        <w:t>(@</w:t>
+        <w:t>(</w:t>
+      </w:r>
+      <w:proofErr w:type="gramEnd"/>
+      <w:r>
+        <w:rPr>
+          <w:rFonts w:ascii="Consolas" w:eastAsia="Times New Roman" w:hAnsi="Consolas" w:cs="Times New Roman"/>
+          <w:color w:val="D4D4D4"/>
+          <w:sz w:val="21"/>
+          <w:szCs w:val="21"/>
+        </w:rPr>
+        <w:t>@</w:t>
       </w:r>
       <w:r>
         <w:rPr>
@@ -1451,6 +1659,8 @@
         </w:rPr>
         <w:t> + </w:t>
       </w:r>
+      <w:proofErr w:type="spellStart"/>
+      <w:proofErr w:type="gramStart"/>
       <w:r>
         <w:rPr>
           <w:rFonts w:ascii="Consolas" w:eastAsia="Times New Roman" w:hAnsi="Consolas" w:cs="Times New Roman"/>
@@ -1460,6 +1670,7 @@
         </w:rPr>
         <w:t>studentID</w:t>
       </w:r>
+      <w:proofErr w:type="spellEnd"/>
       <w:r>
         <w:rPr>
           <w:rFonts w:ascii="Consolas" w:eastAsia="Times New Roman" w:hAnsi="Consolas" w:cs="Times New Roman"/>
@@ -1469,6 +1680,7 @@
         </w:rPr>
         <w:t>;</w:t>
       </w:r>
+      <w:proofErr w:type="gramEnd"/>
     </w:p>
     <w:p>
       <w:pPr>
@@ -1638,6 +1850,7 @@
         </w:rPr>
         <w:t> </w:t>
       </w:r>
+      <w:proofErr w:type="gramStart"/>
       <w:r>
         <w:rPr>
           <w:rFonts w:ascii="Consolas" w:eastAsia="Times New Roman" w:hAnsi="Consolas" w:cs="Times New Roman"/>
@@ -1683,6 +1896,7 @@
         </w:rPr>
         <w:t>studentrest</w:t>
       </w:r>
+      <w:proofErr w:type="gramEnd"/>
       <w:r>
         <w:rPr>
           <w:rFonts w:ascii="Consolas" w:eastAsia="Times New Roman" w:hAnsi="Consolas" w:cs="Times New Roman"/>
@@ -1827,6 +2041,7 @@
         </w:rPr>
         <w:t> </w:t>
       </w:r>
+      <w:proofErr w:type="gramStart"/>
       <w:r>
         <w:rPr>
           <w:rFonts w:ascii="Consolas" w:eastAsia="Times New Roman" w:hAnsi="Consolas" w:cs="Times New Roman"/>
@@ -1845,6 +2060,7 @@
         </w:rPr>
         <w:t>;</w:t>
       </w:r>
+      <w:proofErr w:type="gramEnd"/>
     </w:p>
     <w:p>
       <w:pPr>
@@ -1902,6 +2118,7 @@
         </w:rPr>
         <w:t> </w:t>
       </w:r>
+      <w:proofErr w:type="gramStart"/>
       <w:r>
         <w:rPr>
           <w:rFonts w:ascii="Consolas" w:eastAsia="Times New Roman" w:hAnsi="Consolas" w:cs="Times New Roman"/>
@@ -1920,6 +2137,7 @@
         </w:rPr>
         <w:t>;</w:t>
       </w:r>
+      <w:proofErr w:type="gramEnd"/>
     </w:p>
     <w:p>
       <w:pPr>
@@ -1977,6 +2195,7 @@
         </w:rPr>
         <w:t> </w:t>
       </w:r>
+      <w:proofErr w:type="gramStart"/>
       <w:r>
         <w:rPr>
           <w:rFonts w:ascii="Consolas" w:eastAsia="Times New Roman" w:hAnsi="Consolas" w:cs="Times New Roman"/>
@@ -1995,6 +2214,7 @@
         </w:rPr>
         <w:t>;</w:t>
       </w:r>
+      <w:proofErr w:type="gramEnd"/>
     </w:p>
     <w:p>
       <w:pPr>
@@ -2028,6 +2248,7 @@
         </w:rPr>
         <w:t>    </w:t>
       </w:r>
+      <w:proofErr w:type="gramStart"/>
       <w:r>
         <w:rPr>
           <w:rFonts w:ascii="Consolas" w:eastAsia="Times New Roman" w:hAnsi="Consolas" w:cs="Times New Roman"/>
@@ -2046,6 +2267,7 @@
         </w:rPr>
         <w:t>(</w:t>
       </w:r>
+      <w:proofErr w:type="gramEnd"/>
       <w:r>
         <w:rPr>
           <w:rFonts w:ascii="Consolas" w:eastAsia="Times New Roman" w:hAnsi="Consolas" w:cs="Times New Roman"/>
@@ -2175,6 +2397,7 @@
         </w:rPr>
         <w:t> = </w:t>
       </w:r>
+      <w:proofErr w:type="gramStart"/>
       <w:r>
         <w:rPr>
           <w:rFonts w:ascii="Consolas" w:eastAsia="Times New Roman" w:hAnsi="Consolas" w:cs="Times New Roman"/>
@@ -2193,6 +2416,7 @@
         </w:rPr>
         <w:t>;</w:t>
       </w:r>
+      <w:proofErr w:type="gramEnd"/>
     </w:p>
     <w:p>
       <w:pPr>
@@ -2214,6 +2438,8 @@
         </w:rPr>
         <w:t>        </w:t>
       </w:r>
+      <w:proofErr w:type="spellStart"/>
+      <w:proofErr w:type="gramStart"/>
       <w:r>
         <w:rPr>
           <w:rFonts w:ascii="Consolas" w:eastAsia="Times New Roman" w:hAnsi="Consolas" w:cs="Times New Roman"/>
@@ -2241,6 +2467,8 @@
         </w:rPr>
         <w:t>role</w:t>
       </w:r>
+      <w:proofErr w:type="spellEnd"/>
+      <w:proofErr w:type="gramEnd"/>
       <w:r>
         <w:rPr>
           <w:rFonts w:ascii="Consolas" w:eastAsia="Times New Roman" w:hAnsi="Consolas" w:cs="Times New Roman"/>
@@ -2358,6 +2586,8 @@
         </w:rPr>
         <w:t> </w:t>
       </w:r>
+      <w:proofErr w:type="spellStart"/>
+      <w:proofErr w:type="gramStart"/>
       <w:r>
         <w:rPr>
           <w:rFonts w:ascii="Consolas" w:eastAsia="Times New Roman" w:hAnsi="Consolas" w:cs="Times New Roman"/>
@@ -2367,6 +2597,7 @@
         </w:rPr>
         <w:t>setID</w:t>
       </w:r>
+      <w:proofErr w:type="spellEnd"/>
       <w:r>
         <w:rPr>
           <w:rFonts w:ascii="Consolas" w:eastAsia="Times New Roman" w:hAnsi="Consolas" w:cs="Times New Roman"/>
@@ -2376,6 +2607,7 @@
         </w:rPr>
         <w:t>(</w:t>
       </w:r>
+      <w:proofErr w:type="gramEnd"/>
       <w:r>
         <w:rPr>
           <w:rFonts w:ascii="Consolas" w:eastAsia="Times New Roman" w:hAnsi="Consolas" w:cs="Times New Roman"/>
@@ -2469,6 +2701,7 @@
         </w:rPr>
         <w:t> = </w:t>
       </w:r>
+      <w:proofErr w:type="gramStart"/>
       <w:r>
         <w:rPr>
           <w:rFonts w:ascii="Consolas" w:eastAsia="Times New Roman" w:hAnsi="Consolas" w:cs="Times New Roman"/>
@@ -2487,6 +2720,7 @@
         </w:rPr>
         <w:t>;</w:t>
       </w:r>
+      <w:proofErr w:type="gramEnd"/>
     </w:p>
     <w:p>
       <w:pPr>
@@ -2565,6 +2799,8 @@
         </w:rPr>
         <w:t> </w:t>
       </w:r>
+      <w:proofErr w:type="spellStart"/>
+      <w:proofErr w:type="gramStart"/>
       <w:r>
         <w:rPr>
           <w:rFonts w:ascii="Consolas" w:eastAsia="Times New Roman" w:hAnsi="Consolas" w:cs="Times New Roman"/>
@@ -2574,6 +2810,7 @@
         </w:rPr>
         <w:t>setName</w:t>
       </w:r>
+      <w:proofErr w:type="spellEnd"/>
       <w:r>
         <w:rPr>
           <w:rFonts w:ascii="Consolas" w:eastAsia="Times New Roman" w:hAnsi="Consolas" w:cs="Times New Roman"/>
@@ -2583,6 +2820,7 @@
         </w:rPr>
         <w:t>(</w:t>
       </w:r>
+      <w:proofErr w:type="gramEnd"/>
       <w:r>
         <w:rPr>
           <w:rFonts w:ascii="Consolas" w:eastAsia="Times New Roman" w:hAnsi="Consolas" w:cs="Times New Roman"/>
@@ -2676,6 +2914,7 @@
         </w:rPr>
         <w:t> = </w:t>
       </w:r>
+      <w:proofErr w:type="gramStart"/>
       <w:r>
         <w:rPr>
           <w:rFonts w:ascii="Consolas" w:eastAsia="Times New Roman" w:hAnsi="Consolas" w:cs="Times New Roman"/>
@@ -2694,6 +2933,7 @@
         </w:rPr>
         <w:t>;</w:t>
       </w:r>
+      <w:proofErr w:type="gramEnd"/>
     </w:p>
     <w:p>
       <w:pPr>
@@ -2772,6 +3012,8 @@
         </w:rPr>
         <w:t> </w:t>
       </w:r>
+      <w:proofErr w:type="spellStart"/>
+      <w:proofErr w:type="gramStart"/>
       <w:r>
         <w:rPr>
           <w:rFonts w:ascii="Consolas" w:eastAsia="Times New Roman" w:hAnsi="Consolas" w:cs="Times New Roman"/>
@@ -2781,6 +3023,7 @@
         </w:rPr>
         <w:t>setRole</w:t>
       </w:r>
+      <w:proofErr w:type="spellEnd"/>
       <w:r>
         <w:rPr>
           <w:rFonts w:ascii="Consolas" w:eastAsia="Times New Roman" w:hAnsi="Consolas" w:cs="Times New Roman"/>
@@ -2790,6 +3033,7 @@
         </w:rPr>
         <w:t>(</w:t>
       </w:r>
+      <w:proofErr w:type="gramEnd"/>
       <w:r>
         <w:rPr>
           <w:rFonts w:ascii="Consolas" w:eastAsia="Times New Roman" w:hAnsi="Consolas" w:cs="Times New Roman"/>
@@ -2847,6 +3091,8 @@
         </w:rPr>
         <w:t>        </w:t>
       </w:r>
+      <w:proofErr w:type="spellStart"/>
+      <w:proofErr w:type="gramStart"/>
       <w:r>
         <w:rPr>
           <w:rFonts w:ascii="Consolas" w:eastAsia="Times New Roman" w:hAnsi="Consolas" w:cs="Times New Roman"/>
@@ -2874,6 +3120,8 @@
         </w:rPr>
         <w:t>role</w:t>
       </w:r>
+      <w:proofErr w:type="spellEnd"/>
+      <w:proofErr w:type="gramEnd"/>
       <w:r>
         <w:rPr>
           <w:rFonts w:ascii="Consolas" w:eastAsia="Times New Roman" w:hAnsi="Consolas" w:cs="Times New Roman"/>
@@ -2991,6 +3239,8 @@
         </w:rPr>
         <w:t> </w:t>
       </w:r>
+      <w:proofErr w:type="spellStart"/>
+      <w:proofErr w:type="gramStart"/>
       <w:r>
         <w:rPr>
           <w:rFonts w:ascii="Consolas" w:eastAsia="Times New Roman" w:hAnsi="Consolas" w:cs="Times New Roman"/>
@@ -3000,14 +3250,25 @@
         </w:rPr>
         <w:t>getID</w:t>
       </w:r>
-      <w:r>
-        <w:rPr>
-          <w:rFonts w:ascii="Consolas" w:eastAsia="Times New Roman" w:hAnsi="Consolas" w:cs="Times New Roman"/>
-          <w:color w:val="D4D4D4"/>
-          <w:sz w:val="21"/>
-          <w:szCs w:val="21"/>
-        </w:rPr>
-        <w:t>(){</w:t>
+      <w:proofErr w:type="spellEnd"/>
+      <w:r>
+        <w:rPr>
+          <w:rFonts w:ascii="Consolas" w:eastAsia="Times New Roman" w:hAnsi="Consolas" w:cs="Times New Roman"/>
+          <w:color w:val="D4D4D4"/>
+          <w:sz w:val="21"/>
+          <w:szCs w:val="21"/>
+        </w:rPr>
+        <w:t>(</w:t>
+      </w:r>
+      <w:proofErr w:type="gramEnd"/>
+      <w:r>
+        <w:rPr>
+          <w:rFonts w:ascii="Consolas" w:eastAsia="Times New Roman" w:hAnsi="Consolas" w:cs="Times New Roman"/>
+          <w:color w:val="D4D4D4"/>
+          <w:sz w:val="21"/>
+          <w:szCs w:val="21"/>
+        </w:rPr>
+        <w:t>){</w:t>
       </w:r>
     </w:p>
     <w:p>
@@ -3048,6 +3309,7 @@
         </w:rPr>
         <w:t> </w:t>
       </w:r>
+      <w:proofErr w:type="gramStart"/>
       <w:r>
         <w:rPr>
           <w:rFonts w:ascii="Consolas" w:eastAsia="Times New Roman" w:hAnsi="Consolas" w:cs="Times New Roman"/>
@@ -3084,6 +3346,7 @@
         </w:rPr>
         <w:t>;</w:t>
       </w:r>
+      <w:proofErr w:type="gramEnd"/>
     </w:p>
     <w:p>
       <w:pPr>
@@ -3174,6 +3437,8 @@
         </w:rPr>
         <w:t> </w:t>
       </w:r>
+      <w:proofErr w:type="spellStart"/>
+      <w:proofErr w:type="gramStart"/>
       <w:r>
         <w:rPr>
           <w:rFonts w:ascii="Consolas" w:eastAsia="Times New Roman" w:hAnsi="Consolas" w:cs="Times New Roman"/>
@@ -3183,14 +3448,25 @@
         </w:rPr>
         <w:t>getRole</w:t>
       </w:r>
-      <w:r>
-        <w:rPr>
-          <w:rFonts w:ascii="Consolas" w:eastAsia="Times New Roman" w:hAnsi="Consolas" w:cs="Times New Roman"/>
-          <w:color w:val="D4D4D4"/>
-          <w:sz w:val="21"/>
-          <w:szCs w:val="21"/>
-        </w:rPr>
-        <w:t>(){</w:t>
+      <w:proofErr w:type="spellEnd"/>
+      <w:r>
+        <w:rPr>
+          <w:rFonts w:ascii="Consolas" w:eastAsia="Times New Roman" w:hAnsi="Consolas" w:cs="Times New Roman"/>
+          <w:color w:val="D4D4D4"/>
+          <w:sz w:val="21"/>
+          <w:szCs w:val="21"/>
+        </w:rPr>
+        <w:t>(</w:t>
+      </w:r>
+      <w:proofErr w:type="gramEnd"/>
+      <w:r>
+        <w:rPr>
+          <w:rFonts w:ascii="Consolas" w:eastAsia="Times New Roman" w:hAnsi="Consolas" w:cs="Times New Roman"/>
+          <w:color w:val="D4D4D4"/>
+          <w:sz w:val="21"/>
+          <w:szCs w:val="21"/>
+        </w:rPr>
+        <w:t>){</w:t>
       </w:r>
     </w:p>
     <w:p>
@@ -3231,6 +3507,8 @@
         </w:rPr>
         <w:t> </w:t>
       </w:r>
+      <w:proofErr w:type="spellStart"/>
+      <w:proofErr w:type="gramStart"/>
       <w:r>
         <w:rPr>
           <w:rFonts w:ascii="Consolas" w:eastAsia="Times New Roman" w:hAnsi="Consolas" w:cs="Times New Roman"/>
@@ -3258,6 +3536,8 @@
         </w:rPr>
         <w:t>role</w:t>
       </w:r>
+      <w:proofErr w:type="spellEnd"/>
+      <w:proofErr w:type="gramEnd"/>
       <w:r>
         <w:rPr>
           <w:rFonts w:ascii="Consolas" w:eastAsia="Times New Roman" w:hAnsi="Consolas" w:cs="Times New Roman"/>
@@ -3357,6 +3637,8 @@
         </w:rPr>
         <w:t> </w:t>
       </w:r>
+      <w:proofErr w:type="spellStart"/>
+      <w:proofErr w:type="gramStart"/>
       <w:r>
         <w:rPr>
           <w:rFonts w:ascii="Consolas" w:eastAsia="Times New Roman" w:hAnsi="Consolas" w:cs="Times New Roman"/>
@@ -3366,14 +3648,25 @@
         </w:rPr>
         <w:t>getName</w:t>
       </w:r>
-      <w:r>
-        <w:rPr>
-          <w:rFonts w:ascii="Consolas" w:eastAsia="Times New Roman" w:hAnsi="Consolas" w:cs="Times New Roman"/>
-          <w:color w:val="D4D4D4"/>
-          <w:sz w:val="21"/>
-          <w:szCs w:val="21"/>
-        </w:rPr>
-        <w:t>(){</w:t>
+      <w:proofErr w:type="spellEnd"/>
+      <w:r>
+        <w:rPr>
+          <w:rFonts w:ascii="Consolas" w:eastAsia="Times New Roman" w:hAnsi="Consolas" w:cs="Times New Roman"/>
+          <w:color w:val="D4D4D4"/>
+          <w:sz w:val="21"/>
+          <w:szCs w:val="21"/>
+        </w:rPr>
+        <w:t>(</w:t>
+      </w:r>
+      <w:proofErr w:type="gramEnd"/>
+      <w:r>
+        <w:rPr>
+          <w:rFonts w:ascii="Consolas" w:eastAsia="Times New Roman" w:hAnsi="Consolas" w:cs="Times New Roman"/>
+          <w:color w:val="D4D4D4"/>
+          <w:sz w:val="21"/>
+          <w:szCs w:val="21"/>
+        </w:rPr>
+        <w:t>){</w:t>
       </w:r>
     </w:p>
     <w:p>
@@ -3414,6 +3707,7 @@
         </w:rPr>
         <w:t> </w:t>
       </w:r>
+      <w:proofErr w:type="gramStart"/>
       <w:r>
         <w:rPr>
           <w:rFonts w:ascii="Consolas" w:eastAsia="Times New Roman" w:hAnsi="Consolas" w:cs="Times New Roman"/>
@@ -3432,6 +3726,7 @@
         </w:rPr>
         <w:t>;</w:t>
       </w:r>
+      <w:proofErr w:type="gramEnd"/>
     </w:p>
     <w:p>
       <w:pPr>
@@ -3522,31 +3817,43 @@
           <w:sz w:val="27"/>
           <w:szCs w:val="27"/>
         </w:rPr>
-        <w:t>Add to application.properties</w:t>
-      </w:r>
+        <w:t xml:space="preserve">Add to </w:t>
+      </w:r>
+      <w:proofErr w:type="spellStart"/>
+      <w:proofErr w:type="gramStart"/>
       <w:r>
         <w:rPr>
           <w:color w:val="000000"/>
           <w:sz w:val="27"/>
           <w:szCs w:val="27"/>
         </w:rPr>
-        <w:t xml:space="preserve"> the following codes</w:t>
-      </w:r>
-    </w:p>
-    <w:p>
-      <w:pPr>
+        <w:t>application.properties</w:t>
+      </w:r>
+      <w:proofErr w:type="spellEnd"/>
+      <w:proofErr w:type="gramEnd"/>
+      <w:r>
         <w:rPr>
           <w:color w:val="000000"/>
           <w:sz w:val="27"/>
           <w:szCs w:val="27"/>
         </w:rPr>
-      </w:pPr>
-      <w:r>
+        <w:t xml:space="preserve"> the following codes</w:t>
+      </w:r>
+    </w:p>
+    <w:p>
+      <w:pPr>
         <w:rPr>
           <w:color w:val="000000"/>
           <w:sz w:val="27"/>
           <w:szCs w:val="27"/>
         </w:rPr>
+      </w:pPr>
+      <w:r>
+        <w:rPr>
+          <w:color w:val="000000"/>
+          <w:sz w:val="27"/>
+          <w:szCs w:val="27"/>
+        </w:rPr>
         <w:t>#+Begin_src java</w:t>
       </w:r>
     </w:p>
@@ -3561,6 +3868,8 @@
           <w:szCs w:val="21"/>
         </w:rPr>
       </w:pPr>
+      <w:proofErr w:type="spellStart"/>
+      <w:proofErr w:type="gramStart"/>
       <w:r>
         <w:rPr>
           <w:rFonts w:ascii="Consolas" w:eastAsia="Times New Roman" w:hAnsi="Consolas" w:cs="Times New Roman"/>
@@ -3568,8 +3877,19 @@
           <w:sz w:val="21"/>
           <w:szCs w:val="21"/>
         </w:rPr>
-        <w:t>spring.datasource.driverClassName</w:t>
-      </w:r>
+        <w:t>spring.datasource</w:t>
+      </w:r>
+      <w:proofErr w:type="gramEnd"/>
+      <w:r>
+        <w:rPr>
+          <w:rFonts w:ascii="Consolas" w:eastAsia="Times New Roman" w:hAnsi="Consolas" w:cs="Times New Roman"/>
+          <w:color w:val="569CD6"/>
+          <w:sz w:val="21"/>
+          <w:szCs w:val="21"/>
+        </w:rPr>
+        <w:t>.driverClassName</w:t>
+      </w:r>
+      <w:proofErr w:type="spellEnd"/>
       <w:r>
         <w:rPr>
           <w:rFonts w:ascii="Consolas" w:eastAsia="Times New Roman" w:hAnsi="Consolas" w:cs="Times New Roman"/>
@@ -3591,6 +3911,8 @@
           <w:szCs w:val="21"/>
         </w:rPr>
       </w:pPr>
+      <w:proofErr w:type="spellStart"/>
+      <w:proofErr w:type="gramStart"/>
       <w:r>
         <w:rPr>
           <w:rFonts w:ascii="Consolas" w:eastAsia="Times New Roman" w:hAnsi="Consolas" w:cs="Times New Roman"/>
@@ -3598,17 +3920,39 @@
           <w:sz w:val="21"/>
           <w:szCs w:val="21"/>
         </w:rPr>
-        <w:t>spring.datasource.username</w:t>
-      </w:r>
-      <w:r>
-        <w:rPr>
-          <w:rFonts w:ascii="Consolas" w:eastAsia="Times New Roman" w:hAnsi="Consolas" w:cs="Times New Roman"/>
-          <w:color w:val="D4D4D4"/>
-          <w:sz w:val="21"/>
-          <w:szCs w:val="21"/>
-        </w:rPr>
-        <w:t>=sa</w:t>
-      </w:r>
+        <w:t>spring.datasource</w:t>
+      </w:r>
+      <w:proofErr w:type="gramEnd"/>
+      <w:r>
+        <w:rPr>
+          <w:rFonts w:ascii="Consolas" w:eastAsia="Times New Roman" w:hAnsi="Consolas" w:cs="Times New Roman"/>
+          <w:color w:val="569CD6"/>
+          <w:sz w:val="21"/>
+          <w:szCs w:val="21"/>
+        </w:rPr>
+        <w:t>.username</w:t>
+      </w:r>
+      <w:proofErr w:type="spellEnd"/>
+      <w:r>
+        <w:rPr>
+          <w:rFonts w:ascii="Consolas" w:eastAsia="Times New Roman" w:hAnsi="Consolas" w:cs="Times New Roman"/>
+          <w:color w:val="D4D4D4"/>
+          <w:sz w:val="21"/>
+          <w:szCs w:val="21"/>
+        </w:rPr>
+        <w:t>=</w:t>
+      </w:r>
+      <w:proofErr w:type="spellStart"/>
+      <w:r>
+        <w:rPr>
+          <w:rFonts w:ascii="Consolas" w:eastAsia="Times New Roman" w:hAnsi="Consolas" w:cs="Times New Roman"/>
+          <w:color w:val="D4D4D4"/>
+          <w:sz w:val="21"/>
+          <w:szCs w:val="21"/>
+        </w:rPr>
+        <w:t>sa</w:t>
+      </w:r>
+      <w:proofErr w:type="spellEnd"/>
     </w:p>
     <w:p>
       <w:pPr>
@@ -3621,6 +3965,8 @@
           <w:szCs w:val="21"/>
         </w:rPr>
       </w:pPr>
+      <w:proofErr w:type="spellStart"/>
+      <w:proofErr w:type="gramStart"/>
       <w:r>
         <w:rPr>
           <w:rFonts w:ascii="Consolas" w:eastAsia="Times New Roman" w:hAnsi="Consolas" w:cs="Times New Roman"/>
@@ -3628,8 +3974,19 @@
           <w:sz w:val="21"/>
           <w:szCs w:val="21"/>
         </w:rPr>
-        <w:t>spring.datasource.password</w:t>
-      </w:r>
+        <w:t>spring.datasource</w:t>
+      </w:r>
+      <w:proofErr w:type="gramEnd"/>
+      <w:r>
+        <w:rPr>
+          <w:rFonts w:ascii="Consolas" w:eastAsia="Times New Roman" w:hAnsi="Consolas" w:cs="Times New Roman"/>
+          <w:color w:val="569CD6"/>
+          <w:sz w:val="21"/>
+          <w:szCs w:val="21"/>
+        </w:rPr>
+        <w:t>.password</w:t>
+      </w:r>
+      <w:proofErr w:type="spellEnd"/>
       <w:r>
         <w:rPr>
           <w:rFonts w:ascii="Consolas" w:eastAsia="Times New Roman" w:hAnsi="Consolas" w:cs="Times New Roman"/>
@@ -3651,6 +4008,8 @@
           <w:szCs w:val="21"/>
         </w:rPr>
       </w:pPr>
+      <w:proofErr w:type="spellStart"/>
+      <w:proofErr w:type="gramStart"/>
       <w:r>
         <w:rPr>
           <w:rFonts w:ascii="Consolas" w:eastAsia="Times New Roman" w:hAnsi="Consolas" w:cs="Times New Roman"/>
@@ -3658,7 +4017,18 @@
           <w:sz w:val="21"/>
           <w:szCs w:val="21"/>
         </w:rPr>
-        <w:t>spring.jpa.database-platform</w:t>
+        <w:t>spring.jpa.database</w:t>
+      </w:r>
+      <w:proofErr w:type="spellEnd"/>
+      <w:proofErr w:type="gramEnd"/>
+      <w:r>
+        <w:rPr>
+          <w:rFonts w:ascii="Consolas" w:eastAsia="Times New Roman" w:hAnsi="Consolas" w:cs="Times New Roman"/>
+          <w:color w:val="569CD6"/>
+          <w:sz w:val="21"/>
+          <w:szCs w:val="21"/>
+        </w:rPr>
+        <w:t>-platform</w:t>
       </w:r>
       <w:r>
         <w:rPr>
@@ -3697,7 +4067,27 @@
           <w:sz w:val="21"/>
           <w:szCs w:val="21"/>
         </w:rPr>
-        <w:t>=jdbc:h2:mem:testdb</w:t>
+        <w:t>=jdbc:h</w:t>
+      </w:r>
+      <w:proofErr w:type="gramStart"/>
+      <w:r>
+        <w:rPr>
+          <w:rFonts w:ascii="Consolas" w:eastAsia="Times New Roman" w:hAnsi="Consolas" w:cs="Times New Roman"/>
+          <w:color w:val="D4D4D4"/>
+          <w:sz w:val="21"/>
+          <w:szCs w:val="21"/>
+        </w:rPr>
+        <w:t>2:mem</w:t>
+      </w:r>
+      <w:proofErr w:type="gramEnd"/>
+      <w:r>
+        <w:rPr>
+          <w:rFonts w:ascii="Consolas" w:eastAsia="Times New Roman" w:hAnsi="Consolas" w:cs="Times New Roman"/>
+          <w:color w:val="D4D4D4"/>
+          <w:sz w:val="21"/>
+          <w:szCs w:val="21"/>
+        </w:rPr>
+        <w:t>:testdb</w:t>
       </w:r>
     </w:p>
     <w:p>
@@ -3718,7 +4108,27 @@
           <w:sz w:val="21"/>
           <w:szCs w:val="21"/>
         </w:rPr>
-        <w:t>spring.h2.console.enabled</w:t>
+        <w:t>spring.h</w:t>
+      </w:r>
+      <w:proofErr w:type="gramStart"/>
+      <w:r>
+        <w:rPr>
+          <w:rFonts w:ascii="Consolas" w:eastAsia="Times New Roman" w:hAnsi="Consolas" w:cs="Times New Roman"/>
+          <w:color w:val="569CD6"/>
+          <w:sz w:val="21"/>
+          <w:szCs w:val="21"/>
+        </w:rPr>
+        <w:t>2.console</w:t>
+      </w:r>
+      <w:proofErr w:type="gramEnd"/>
+      <w:r>
+        <w:rPr>
+          <w:rFonts w:ascii="Consolas" w:eastAsia="Times New Roman" w:hAnsi="Consolas" w:cs="Times New Roman"/>
+          <w:color w:val="569CD6"/>
+          <w:sz w:val="21"/>
+          <w:szCs w:val="21"/>
+        </w:rPr>
+        <w:t>.enabled</w:t>
       </w:r>
       <w:r>
         <w:rPr>
@@ -3748,7 +4158,27 @@
           <w:sz w:val="21"/>
           <w:szCs w:val="21"/>
         </w:rPr>
-        <w:t>spring.h2.console.path</w:t>
+        <w:t>spring.h</w:t>
+      </w:r>
+      <w:proofErr w:type="gramStart"/>
+      <w:r>
+        <w:rPr>
+          <w:rFonts w:ascii="Consolas" w:eastAsia="Times New Roman" w:hAnsi="Consolas" w:cs="Times New Roman"/>
+          <w:color w:val="569CD6"/>
+          <w:sz w:val="21"/>
+          <w:szCs w:val="21"/>
+        </w:rPr>
+        <w:t>2.console</w:t>
+      </w:r>
+      <w:proofErr w:type="gramEnd"/>
+      <w:r>
+        <w:rPr>
+          <w:rFonts w:ascii="Consolas" w:eastAsia="Times New Roman" w:hAnsi="Consolas" w:cs="Times New Roman"/>
+          <w:color w:val="569CD6"/>
+          <w:sz w:val="21"/>
+          <w:szCs w:val="21"/>
+        </w:rPr>
+        <w:t>.path</w:t>
       </w:r>
       <w:r>
         <w:rPr>
@@ -3850,7 +4280,27 @@
           <w:sz w:val="21"/>
           <w:szCs w:val="21"/>
         </w:rPr>
-        <w:t>jdbc:h2:mem:testdb</w:t>
+        <w:t>jdbc:h</w:t>
+      </w:r>
+      <w:proofErr w:type="gramStart"/>
+      <w:r>
+        <w:rPr>
+          <w:rFonts w:ascii="Consolas" w:eastAsia="Times New Roman" w:hAnsi="Consolas" w:cs="Times New Roman"/>
+          <w:color w:val="D4D4D4"/>
+          <w:sz w:val="21"/>
+          <w:szCs w:val="21"/>
+        </w:rPr>
+        <w:t>2:mem</w:t>
+      </w:r>
+      <w:proofErr w:type="gramEnd"/>
+      <w:r>
+        <w:rPr>
+          <w:rFonts w:ascii="Consolas" w:eastAsia="Times New Roman" w:hAnsi="Consolas" w:cs="Times New Roman"/>
+          <w:color w:val="D4D4D4"/>
+          <w:sz w:val="21"/>
+          <w:szCs w:val="21"/>
+        </w:rPr>
+        <w:t>:testdb</w:t>
       </w:r>
     </w:p>
     <w:p>
@@ -3864,6 +4314,7 @@
           <w:szCs w:val="21"/>
         </w:rPr>
       </w:pPr>
+      <w:proofErr w:type="spellStart"/>
       <w:r>
         <w:rPr>
           <w:rFonts w:ascii="Consolas" w:eastAsia="Times New Roman" w:hAnsi="Consolas" w:cs="Times New Roman"/>
@@ -3873,6 +4324,7 @@
         </w:rPr>
         <w:t>sa</w:t>
       </w:r>
+      <w:proofErr w:type="spellEnd"/>
     </w:p>
     <w:p>
       <w:pPr>
@@ -3925,7 +4377,49 @@
         <w:rPr>
           <w:lang w:val="en-GB"/>
         </w:rPr>
-        <w:t xml:space="preserve"> When working in big project with hundred of entities and controllers, it’s a good practice to put all the entity in a separated entity package so that it is easier to navigate in the project. Same reasons for Controller file</w:t>
+        <w:t xml:space="preserve"> When working in big project with </w:t>
+      </w:r>
+      <w:proofErr w:type="spellStart"/>
+      <w:r>
+        <w:rPr>
+          <w:lang w:val="en-GB"/>
+        </w:rPr>
+        <w:t>hundred</w:t>
+      </w:r>
+      <w:proofErr w:type="spellEnd"/>
+      <w:r>
+        <w:rPr>
+          <w:lang w:val="en-GB"/>
+        </w:rPr>
+        <w:t xml:space="preserve"> of entities and controllers, </w:t>
+      </w:r>
+      <w:proofErr w:type="gramStart"/>
+      <w:r>
+        <w:rPr>
+          <w:lang w:val="en-GB"/>
+        </w:rPr>
+        <w:t>it’s</w:t>
+      </w:r>
+      <w:proofErr w:type="gramEnd"/>
+      <w:r>
+        <w:rPr>
+          <w:lang w:val="en-GB"/>
+        </w:rPr>
+        <w:t xml:space="preserve"> a good practice to put all the entity in a </w:t>
+      </w:r>
+      <w:proofErr w:type="spellStart"/>
+      <w:r>
+        <w:rPr>
+          <w:lang w:val="en-GB"/>
+        </w:rPr>
+        <w:t>separated</w:t>
+      </w:r>
+      <w:proofErr w:type="spellEnd"/>
+      <w:r>
+        <w:rPr>
+          <w:lang w:val="en-GB"/>
+        </w:rPr>
+        <w:t xml:space="preserve"> entity package so that it is easier to navigate in the project. Same reasons for Controller file</w:t>
       </w:r>
     </w:p>
     <w:p>
@@ -3978,78 +4472,68 @@
           <w:bCs/>
           <w:lang w:val="en-GB"/>
         </w:rPr>
-        <w:t>java/com/se2020/studentest</w:t>
-      </w:r>
+        <w:t>java/com/se2020/</w:t>
+      </w:r>
+      <w:proofErr w:type="spellStart"/>
       <w:r>
         <w:rPr>
           <w:b/>
           <w:bCs/>
           <w:lang w:val="en-GB"/>
         </w:rPr>
-        <w:t xml:space="preserve">  </w:t>
-      </w:r>
-    </w:p>
-    <w:p>
-      <w:pPr>
-        <w:rPr>
-          <w:lang w:val="en-GB"/>
-        </w:rPr>
-      </w:pPr>
-      <w:r>
-        <w:rPr>
-          <w:lang w:val="en-GB"/>
-        </w:rPr>
-        <w:t xml:space="preserve">+ </w:t>
-      </w:r>
-      <w:r>
-        <w:rPr>
-          <w:lang w:val="en-GB"/>
-        </w:rPr>
-        <w:t>M</w:t>
-      </w:r>
-      <w:r>
-        <w:rPr>
-          <w:lang w:val="en-GB"/>
-        </w:rPr>
-        <w:t xml:space="preserve">ove </w:t>
-      </w:r>
-      <w:r>
-        <w:rPr>
-          <w:lang w:val="en-GB"/>
-        </w:rPr>
-        <w:t>Controller</w:t>
-      </w:r>
-      <w:r>
-        <w:rPr>
-          <w:lang w:val="en-GB"/>
-        </w:rPr>
-        <w:t>.java</w:t>
-      </w:r>
-      <w:r>
-        <w:rPr>
-          <w:lang w:val="en-GB"/>
-        </w:rPr>
-        <w:t xml:space="preserve"> into </w:t>
-      </w:r>
+        <w:t>studentest</w:t>
+      </w:r>
+      <w:proofErr w:type="spellEnd"/>
       <w:r>
         <w:rPr>
           <w:b/>
           <w:bCs/>
           <w:lang w:val="en-GB"/>
         </w:rPr>
-        <w:t>controller</w:t>
-      </w:r>
-      <w:r>
-        <w:rPr>
-          <w:lang w:val="en-GB"/>
-        </w:rPr>
-        <w:t xml:space="preserve"> subfolder</w:t>
-      </w:r>
-      <w:r>
-        <w:rPr>
-          <w:lang w:val="en-GB"/>
-        </w:rPr>
-        <w:t xml:space="preserve"> </w:t>
+        <w:t xml:space="preserve">  </w:t>
+      </w:r>
+    </w:p>
+    <w:p>
+      <w:pPr>
+        <w:rPr>
+          <w:lang w:val="en-GB"/>
+        </w:rPr>
+      </w:pPr>
+      <w:r>
+        <w:rPr>
+          <w:lang w:val="en-GB"/>
+        </w:rPr>
+        <w:t xml:space="preserve">+ </w:t>
+      </w:r>
+      <w:r>
+        <w:rPr>
+          <w:lang w:val="en-GB"/>
+        </w:rPr>
+        <w:t>M</w:t>
+      </w:r>
+      <w:r>
+        <w:rPr>
+          <w:lang w:val="en-GB"/>
+        </w:rPr>
+        <w:t xml:space="preserve">ove </w:t>
+      </w:r>
+      <w:r>
+        <w:rPr>
+          <w:lang w:val="en-GB"/>
+        </w:rPr>
+        <w:t>Controller</w:t>
+      </w:r>
+      <w:r>
+        <w:rPr>
+          <w:lang w:val="en-GB"/>
+        </w:rPr>
+        <w:t>.java</w:t>
+      </w:r>
+      <w:r>
+        <w:rPr>
+          <w:lang w:val="en-GB"/>
+        </w:rPr>
+        <w:t xml:space="preserve"> into </w:t>
       </w:r>
       <w:r>
         <w:rPr>
@@ -4057,8 +4541,38 @@
           <w:bCs/>
           <w:lang w:val="en-GB"/>
         </w:rPr>
-        <w:t>java/com/se2020/studentest</w:t>
-      </w:r>
+        <w:t>controller</w:t>
+      </w:r>
+      <w:r>
+        <w:rPr>
+          <w:lang w:val="en-GB"/>
+        </w:rPr>
+        <w:t xml:space="preserve"> subfolder</w:t>
+      </w:r>
+      <w:r>
+        <w:rPr>
+          <w:lang w:val="en-GB"/>
+        </w:rPr>
+        <w:t xml:space="preserve"> </w:t>
+      </w:r>
+      <w:r>
+        <w:rPr>
+          <w:b/>
+          <w:bCs/>
+          <w:lang w:val="en-GB"/>
+        </w:rPr>
+        <w:t>java/com/se2020/</w:t>
+      </w:r>
+      <w:proofErr w:type="spellStart"/>
+      <w:r>
+        <w:rPr>
+          <w:b/>
+          <w:bCs/>
+          <w:lang w:val="en-GB"/>
+        </w:rPr>
+        <w:t>studentest</w:t>
+      </w:r>
+      <w:proofErr w:type="spellEnd"/>
     </w:p>
     <w:p>
       <w:pPr>
@@ -4132,6 +4646,7 @@
         </w:rPr>
         <w:t>            </w:t>
       </w:r>
+      <w:proofErr w:type="gramStart"/>
       <w:r>
         <w:rPr>
           <w:rFonts w:ascii="Consolas" w:eastAsia="Times New Roman" w:hAnsi="Consolas" w:cs="Times New Roman"/>
@@ -4141,6 +4656,7 @@
         </w:rPr>
         <w:t>&lt;</w:t>
       </w:r>
+      <w:proofErr w:type="spellStart"/>
       <w:r>
         <w:rPr>
           <w:rFonts w:ascii="Consolas" w:eastAsia="Times New Roman" w:hAnsi="Consolas" w:cs="Times New Roman"/>
@@ -4150,6 +4666,7 @@
         </w:rPr>
         <w:t>groupId</w:t>
       </w:r>
+      <w:proofErr w:type="spellEnd"/>
       <w:r>
         <w:rPr>
           <w:rFonts w:ascii="Consolas" w:eastAsia="Times New Roman" w:hAnsi="Consolas" w:cs="Times New Roman"/>
@@ -4159,6 +4676,7 @@
         </w:rPr>
         <w:t>&gt;</w:t>
       </w:r>
+      <w:proofErr w:type="spellStart"/>
       <w:r>
         <w:rPr>
           <w:rFonts w:ascii="Consolas" w:eastAsia="Times New Roman" w:hAnsi="Consolas" w:cs="Times New Roman"/>
@@ -4168,6 +4686,8 @@
         </w:rPr>
         <w:t>org.springframework.boot</w:t>
       </w:r>
+      <w:proofErr w:type="spellEnd"/>
+      <w:proofErr w:type="gramEnd"/>
       <w:r>
         <w:rPr>
           <w:rFonts w:ascii="Consolas" w:eastAsia="Times New Roman" w:hAnsi="Consolas" w:cs="Times New Roman"/>
@@ -4177,6 +4697,7 @@
         </w:rPr>
         <w:t>&lt;/</w:t>
       </w:r>
+      <w:proofErr w:type="spellStart"/>
       <w:r>
         <w:rPr>
           <w:rFonts w:ascii="Consolas" w:eastAsia="Times New Roman" w:hAnsi="Consolas" w:cs="Times New Roman"/>
@@ -4186,6 +4707,7 @@
         </w:rPr>
         <w:t>groupId</w:t>
       </w:r>
+      <w:proofErr w:type="spellEnd"/>
       <w:r>
         <w:rPr>
           <w:rFonts w:ascii="Consolas" w:eastAsia="Times New Roman" w:hAnsi="Consolas" w:cs="Times New Roman"/>
@@ -4374,7 +4896,21 @@
         <w:rPr>
           <w:lang w:val="en-GB"/>
         </w:rPr>
-        <w:t xml:space="preserve">. Or in VSCode right click in pom.xml and select </w:t>
+        <w:t xml:space="preserve">. Or in </w:t>
+      </w:r>
+      <w:proofErr w:type="spellStart"/>
+      <w:r>
+        <w:rPr>
+          <w:lang w:val="en-GB"/>
+        </w:rPr>
+        <w:t>VSCode</w:t>
+      </w:r>
+      <w:proofErr w:type="spellEnd"/>
+      <w:r>
+        <w:rPr>
+          <w:lang w:val="en-GB"/>
+        </w:rPr>
+        <w:t xml:space="preserve"> right click in pom.xml and select </w:t>
       </w:r>
       <w:r>
         <w:rPr>
@@ -4427,6 +4963,8 @@
         </w:rPr>
         <w:t> </w:t>
       </w:r>
+      <w:proofErr w:type="spellStart"/>
+      <w:proofErr w:type="gramStart"/>
       <w:r>
         <w:rPr>
           <w:rFonts w:ascii="Consolas" w:eastAsia="Times New Roman" w:hAnsi="Consolas" w:cs="Times New Roman"/>
@@ -4454,6 +4992,7 @@
         </w:rPr>
         <w:t>persistence</w:t>
       </w:r>
+      <w:proofErr w:type="gramEnd"/>
       <w:r>
         <w:rPr>
           <w:rFonts w:ascii="Consolas" w:eastAsia="Times New Roman" w:hAnsi="Consolas" w:cs="Times New Roman"/>
@@ -4472,6 +5011,7 @@
         </w:rPr>
         <w:t>Entity</w:t>
       </w:r>
+      <w:proofErr w:type="spellEnd"/>
       <w:r>
         <w:rPr>
           <w:rFonts w:ascii="Consolas" w:eastAsia="Times New Roman" w:hAnsi="Consolas" w:cs="Times New Roman"/>
@@ -4511,6 +5051,8 @@
         </w:rPr>
         <w:t> </w:t>
       </w:r>
+      <w:proofErr w:type="spellStart"/>
+      <w:proofErr w:type="gramStart"/>
       <w:r>
         <w:rPr>
           <w:rFonts w:ascii="Consolas" w:eastAsia="Times New Roman" w:hAnsi="Consolas" w:cs="Times New Roman"/>
@@ -4538,6 +5080,7 @@
         </w:rPr>
         <w:t>persistence</w:t>
       </w:r>
+      <w:proofErr w:type="gramEnd"/>
       <w:r>
         <w:rPr>
           <w:rFonts w:ascii="Consolas" w:eastAsia="Times New Roman" w:hAnsi="Consolas" w:cs="Times New Roman"/>
@@ -4556,6 +5099,7 @@
         </w:rPr>
         <w:t>Id</w:t>
       </w:r>
+      <w:proofErr w:type="spellEnd"/>
       <w:r>
         <w:rPr>
           <w:rFonts w:ascii="Consolas" w:eastAsia="Times New Roman" w:hAnsi="Consolas" w:cs="Times New Roman"/>
@@ -4595,6 +5139,8 @@
         </w:rPr>
         <w:t> </w:t>
       </w:r>
+      <w:proofErr w:type="spellStart"/>
+      <w:proofErr w:type="gramStart"/>
       <w:r>
         <w:rPr>
           <w:rFonts w:ascii="Consolas" w:eastAsia="Times New Roman" w:hAnsi="Consolas" w:cs="Times New Roman"/>
@@ -4622,6 +5168,7 @@
         </w:rPr>
         <w:t>persistence</w:t>
       </w:r>
+      <w:proofErr w:type="gramEnd"/>
       <w:r>
         <w:rPr>
           <w:rFonts w:ascii="Consolas" w:eastAsia="Times New Roman" w:hAnsi="Consolas" w:cs="Times New Roman"/>
@@ -4640,6 +5187,7 @@
         </w:rPr>
         <w:t>GeneratedValue</w:t>
       </w:r>
+      <w:proofErr w:type="spellEnd"/>
       <w:r>
         <w:rPr>
           <w:rFonts w:ascii="Consolas" w:eastAsia="Times New Roman" w:hAnsi="Consolas" w:cs="Times New Roman"/>
@@ -5215,6 +5763,8 @@
         </w:rPr>
         <w:t> </w:t>
       </w:r>
+      <w:proofErr w:type="spellStart"/>
+      <w:proofErr w:type="gramStart"/>
       <w:r>
         <w:rPr>
           <w:rFonts w:ascii="Consolas" w:eastAsia="Times New Roman" w:hAnsi="Consolas" w:cs="Times New Roman"/>
@@ -5224,14 +5774,25 @@
         </w:rPr>
         <w:t>saveStudent</w:t>
       </w:r>
-      <w:r>
-        <w:rPr>
-          <w:rFonts w:ascii="Consolas" w:eastAsia="Times New Roman" w:hAnsi="Consolas" w:cs="Times New Roman"/>
-          <w:color w:val="D4D4D4"/>
-          <w:sz w:val="21"/>
-          <w:szCs w:val="21"/>
-        </w:rPr>
-        <w:t>(@</w:t>
+      <w:proofErr w:type="spellEnd"/>
+      <w:r>
+        <w:rPr>
+          <w:rFonts w:ascii="Consolas" w:eastAsia="Times New Roman" w:hAnsi="Consolas" w:cs="Times New Roman"/>
+          <w:color w:val="D4D4D4"/>
+          <w:sz w:val="21"/>
+          <w:szCs w:val="21"/>
+        </w:rPr>
+        <w:t>(</w:t>
+      </w:r>
+      <w:proofErr w:type="gramEnd"/>
+      <w:r>
+        <w:rPr>
+          <w:rFonts w:ascii="Consolas" w:eastAsia="Times New Roman" w:hAnsi="Consolas" w:cs="Times New Roman"/>
+          <w:color w:val="D4D4D4"/>
+          <w:sz w:val="21"/>
+          <w:szCs w:val="21"/>
+        </w:rPr>
+        <w:t>@</w:t>
       </w:r>
       <w:r>
         <w:rPr>
@@ -5354,7 +5915,17 @@
           <w:sz w:val="21"/>
           <w:szCs w:val="21"/>
         </w:rPr>
-        <w:t>"Success"</w:t>
+        <w:t>"Success</w:t>
+      </w:r>
+      <w:proofErr w:type="gramStart"/>
+      <w:r>
+        <w:rPr>
+          <w:rFonts w:ascii="Consolas" w:eastAsia="Times New Roman" w:hAnsi="Consolas" w:cs="Times New Roman"/>
+          <w:color w:val="CE9178"/>
+          <w:sz w:val="21"/>
+          <w:szCs w:val="21"/>
+        </w:rPr>
+        <w:t>"</w:t>
       </w:r>
       <w:r>
         <w:rPr>
@@ -5365,6 +5936,7 @@
         </w:rPr>
         <w:t>;</w:t>
       </w:r>
+      <w:proofErr w:type="gramEnd"/>
     </w:p>
     <w:p>
       <w:pPr>
@@ -5451,7 +6023,21 @@
         <w:rPr>
           <w:lang w:val="en-GB"/>
         </w:rPr>
-        <w:t xml:space="preserve"> the url localhost:8080/student</w:t>
+        <w:t xml:space="preserve"> the </w:t>
+      </w:r>
+      <w:proofErr w:type="spellStart"/>
+      <w:r>
+        <w:rPr>
+          <w:lang w:val="en-GB"/>
+        </w:rPr>
+        <w:t>url</w:t>
+      </w:r>
+      <w:proofErr w:type="spellEnd"/>
+      <w:r>
+        <w:rPr>
+          <w:lang w:val="en-GB"/>
+        </w:rPr>
+        <w:t xml:space="preserve"> localhost:8080/student</w:t>
       </w:r>
     </w:p>
     <w:p>
@@ -5612,16 +6198,36 @@
           <w:sz w:val="18"/>
           <w:szCs w:val="18"/>
         </w:rPr>
-        <w:t>"name"</w:t>
-      </w:r>
-      <w:r>
-        <w:rPr>
-          <w:rFonts w:ascii="Consolas" w:eastAsia="Times New Roman" w:hAnsi="Consolas" w:cs="Times New Roman"/>
-          <w:color w:val="000000"/>
-          <w:sz w:val="18"/>
-          <w:szCs w:val="18"/>
-        </w:rPr>
-        <w:t> : </w:t>
+        <w:t>"name</w:t>
+      </w:r>
+      <w:proofErr w:type="gramStart"/>
+      <w:r>
+        <w:rPr>
+          <w:rFonts w:ascii="Consolas" w:eastAsia="Times New Roman" w:hAnsi="Consolas" w:cs="Times New Roman"/>
+          <w:color w:val="A31515"/>
+          <w:sz w:val="18"/>
+          <w:szCs w:val="18"/>
+        </w:rPr>
+        <w:t>"</w:t>
+      </w:r>
+      <w:r>
+        <w:rPr>
+          <w:rFonts w:ascii="Consolas" w:eastAsia="Times New Roman" w:hAnsi="Consolas" w:cs="Times New Roman"/>
+          <w:color w:val="000000"/>
+          <w:sz w:val="18"/>
+          <w:szCs w:val="18"/>
+        </w:rPr>
+        <w:t> :</w:t>
+      </w:r>
+      <w:proofErr w:type="gramEnd"/>
+      <w:r>
+        <w:rPr>
+          <w:rFonts w:ascii="Consolas" w:eastAsia="Times New Roman" w:hAnsi="Consolas" w:cs="Times New Roman"/>
+          <w:color w:val="000000"/>
+          <w:sz w:val="18"/>
+          <w:szCs w:val="18"/>
+        </w:rPr>
+        <w:t> </w:t>
       </w:r>
       <w:r>
         <w:rPr>
@@ -5630,7 +6236,27 @@
           <w:sz w:val="18"/>
           <w:szCs w:val="18"/>
         </w:rPr>
-        <w:t>"Phuc"</w:t>
+        <w:t>"</w:t>
+      </w:r>
+      <w:proofErr w:type="spellStart"/>
+      <w:r>
+        <w:rPr>
+          <w:rFonts w:ascii="Consolas" w:eastAsia="Times New Roman" w:hAnsi="Consolas" w:cs="Times New Roman"/>
+          <w:color w:val="0451A5"/>
+          <w:sz w:val="18"/>
+          <w:szCs w:val="18"/>
+        </w:rPr>
+        <w:t>Phuc</w:t>
+      </w:r>
+      <w:proofErr w:type="spellEnd"/>
+      <w:r>
+        <w:rPr>
+          <w:rFonts w:ascii="Consolas" w:eastAsia="Times New Roman" w:hAnsi="Consolas" w:cs="Times New Roman"/>
+          <w:color w:val="0451A5"/>
+          <w:sz w:val="18"/>
+          <w:szCs w:val="18"/>
+        </w:rPr>
+        <w:t>"</w:t>
       </w:r>
       <w:r>
         <w:rPr>
@@ -5669,16 +6295,36 @@
           <w:sz w:val="18"/>
           <w:szCs w:val="18"/>
         </w:rPr>
-        <w:t>"role"</w:t>
-      </w:r>
-      <w:r>
-        <w:rPr>
-          <w:rFonts w:ascii="Consolas" w:eastAsia="Times New Roman" w:hAnsi="Consolas" w:cs="Times New Roman"/>
-          <w:color w:val="000000"/>
-          <w:sz w:val="18"/>
-          <w:szCs w:val="18"/>
-        </w:rPr>
-        <w:t> : </w:t>
+        <w:t>"role</w:t>
+      </w:r>
+      <w:proofErr w:type="gramStart"/>
+      <w:r>
+        <w:rPr>
+          <w:rFonts w:ascii="Consolas" w:eastAsia="Times New Roman" w:hAnsi="Consolas" w:cs="Times New Roman"/>
+          <w:color w:val="A31515"/>
+          <w:sz w:val="18"/>
+          <w:szCs w:val="18"/>
+        </w:rPr>
+        <w:t>"</w:t>
+      </w:r>
+      <w:r>
+        <w:rPr>
+          <w:rFonts w:ascii="Consolas" w:eastAsia="Times New Roman" w:hAnsi="Consolas" w:cs="Times New Roman"/>
+          <w:color w:val="000000"/>
+          <w:sz w:val="18"/>
+          <w:szCs w:val="18"/>
+        </w:rPr>
+        <w:t> :</w:t>
+      </w:r>
+      <w:proofErr w:type="gramEnd"/>
+      <w:r>
+        <w:rPr>
+          <w:rFonts w:ascii="Consolas" w:eastAsia="Times New Roman" w:hAnsi="Consolas" w:cs="Times New Roman"/>
+          <w:color w:val="000000"/>
+          <w:sz w:val="18"/>
+          <w:szCs w:val="18"/>
+        </w:rPr>
+        <w:t> </w:t>
       </w:r>
       <w:r>
         <w:rPr>
@@ -5943,6 +6589,7 @@
         </w:rPr>
         <w:t> </w:t>
       </w:r>
+      <w:proofErr w:type="gramStart"/>
       <w:r>
         <w:rPr>
           <w:rFonts w:ascii="Consolas" w:eastAsia="Times New Roman" w:hAnsi="Consolas" w:cs="Times New Roman"/>
@@ -5988,6 +6635,7 @@
         </w:rPr>
         <w:t>studentrest</w:t>
       </w:r>
+      <w:proofErr w:type="gramEnd"/>
       <w:r>
         <w:rPr>
           <w:rFonts w:ascii="Consolas" w:eastAsia="Times New Roman" w:hAnsi="Consolas" w:cs="Times New Roman"/>
@@ -6048,6 +6696,7 @@
         </w:rPr>
         <w:t> </w:t>
       </w:r>
+      <w:proofErr w:type="gramStart"/>
       <w:r>
         <w:rPr>
           <w:rFonts w:ascii="Consolas" w:eastAsia="Times New Roman" w:hAnsi="Consolas" w:cs="Times New Roman"/>
@@ -6093,6 +6742,7 @@
         </w:rPr>
         <w:t>studentrest</w:t>
       </w:r>
+      <w:proofErr w:type="gramEnd"/>
       <w:r>
         <w:rPr>
           <w:rFonts w:ascii="Consolas" w:eastAsia="Times New Roman" w:hAnsi="Consolas" w:cs="Times New Roman"/>
@@ -6168,6 +6818,8 @@
         </w:rPr>
         <w:t> </w:t>
       </w:r>
+      <w:proofErr w:type="spellStart"/>
+      <w:proofErr w:type="gramStart"/>
       <w:r>
         <w:rPr>
           <w:rFonts w:ascii="Consolas" w:eastAsia="Times New Roman" w:hAnsi="Consolas" w:cs="Times New Roman"/>
@@ -6249,6 +6901,7 @@
         </w:rPr>
         <w:t>repository</w:t>
       </w:r>
+      <w:proofErr w:type="gramEnd"/>
       <w:r>
         <w:rPr>
           <w:rFonts w:ascii="Consolas" w:eastAsia="Times New Roman" w:hAnsi="Consolas" w:cs="Times New Roman"/>
@@ -6267,6 +6920,7 @@
         </w:rPr>
         <w:t>JpaRepository</w:t>
       </w:r>
+      <w:proofErr w:type="spellEnd"/>
       <w:r>
         <w:rPr>
           <w:rFonts w:ascii="Consolas" w:eastAsia="Times New Roman" w:hAnsi="Consolas" w:cs="Times New Roman"/>
@@ -6685,7 +7339,31 @@
           <w:sz w:val="18"/>
           <w:szCs w:val="18"/>
         </w:rPr>
-        <w:t>spring.datasource.url=jdbc:h2:~/teaching/se2020/java/demo/testDB;DB_CLOSE_ON_EXIT=FALSE;DB_CLOSE_DELAY=-1;</w:t>
+        <w:t>spring.datasource.url=jdbc:h</w:t>
+      </w:r>
+      <w:proofErr w:type="gramStart"/>
+      <w:r>
+        <w:rPr>
+          <w:rFonts w:ascii="Consolas" w:eastAsia="Times New Roman" w:hAnsi="Consolas" w:cs="Times New Roman"/>
+          <w:i/>
+          <w:iCs/>
+          <w:color w:val="000000"/>
+          <w:sz w:val="18"/>
+          <w:szCs w:val="18"/>
+        </w:rPr>
+        <w:t>2:~</w:t>
+      </w:r>
+      <w:proofErr w:type="gramEnd"/>
+      <w:r>
+        <w:rPr>
+          <w:rFonts w:ascii="Consolas" w:eastAsia="Times New Roman" w:hAnsi="Consolas" w:cs="Times New Roman"/>
+          <w:i/>
+          <w:iCs/>
+          <w:color w:val="000000"/>
+          <w:sz w:val="18"/>
+          <w:szCs w:val="18"/>
+        </w:rPr>
+        <w:t>/teaching/se2020/java/demo/testDB;DB_CLOSE_ON_EXIT=FALSE;DB_CLOSE_DELAY=-1;</w:t>
       </w:r>
     </w:p>
     <w:p>
@@ -6706,8 +7384,39 @@
           <w:sz w:val="18"/>
           <w:szCs w:val="18"/>
         </w:rPr>
-        <w:t>If testDB is not exist it will create one. testDB</w:t>
-      </w:r>
+        <w:t xml:space="preserve">If </w:t>
+      </w:r>
+      <w:proofErr w:type="spellStart"/>
+      <w:r>
+        <w:rPr>
+          <w:rFonts w:ascii="Consolas" w:eastAsia="Times New Roman" w:hAnsi="Consolas" w:cs="Times New Roman"/>
+          <w:color w:val="000000"/>
+          <w:sz w:val="18"/>
+          <w:szCs w:val="18"/>
+        </w:rPr>
+        <w:t>testDB</w:t>
+      </w:r>
+      <w:proofErr w:type="spellEnd"/>
+      <w:r>
+        <w:rPr>
+          <w:rFonts w:ascii="Consolas" w:eastAsia="Times New Roman" w:hAnsi="Consolas" w:cs="Times New Roman"/>
+          <w:color w:val="000000"/>
+          <w:sz w:val="18"/>
+          <w:szCs w:val="18"/>
+        </w:rPr>
+        <w:t xml:space="preserve"> is not exist it will create one. </w:t>
+      </w:r>
+      <w:proofErr w:type="spellStart"/>
+      <w:r>
+        <w:rPr>
+          <w:rFonts w:ascii="Consolas" w:eastAsia="Times New Roman" w:hAnsi="Consolas" w:cs="Times New Roman"/>
+          <w:color w:val="000000"/>
+          <w:sz w:val="18"/>
+          <w:szCs w:val="18"/>
+        </w:rPr>
+        <w:t>testDB</w:t>
+      </w:r>
+      <w:proofErr w:type="spellEnd"/>
       <w:r>
         <w:rPr>
           <w:rFonts w:ascii="Consolas" w:eastAsia="Times New Roman" w:hAnsi="Consolas" w:cs="Times New Roman"/>
@@ -6947,6 +7656,8 @@
         </w:rPr>
         <w:t>&gt; </w:t>
       </w:r>
+      <w:proofErr w:type="spellStart"/>
+      <w:proofErr w:type="gramStart"/>
       <w:r>
         <w:rPr>
           <w:rFonts w:ascii="Consolas" w:eastAsia="Times New Roman" w:hAnsi="Consolas" w:cs="Times New Roman"/>
@@ -6956,14 +7667,25 @@
         </w:rPr>
         <w:t>getAllStudent</w:t>
       </w:r>
-      <w:r>
-        <w:rPr>
-          <w:rFonts w:ascii="Consolas" w:eastAsia="Times New Roman" w:hAnsi="Consolas" w:cs="Times New Roman"/>
-          <w:color w:val="D4D4D4"/>
-          <w:sz w:val="21"/>
-          <w:szCs w:val="21"/>
-        </w:rPr>
-        <w:t>(){</w:t>
+      <w:proofErr w:type="spellEnd"/>
+      <w:r>
+        <w:rPr>
+          <w:rFonts w:ascii="Consolas" w:eastAsia="Times New Roman" w:hAnsi="Consolas" w:cs="Times New Roman"/>
+          <w:color w:val="D4D4D4"/>
+          <w:sz w:val="21"/>
+          <w:szCs w:val="21"/>
+        </w:rPr>
+        <w:t>(</w:t>
+      </w:r>
+      <w:proofErr w:type="gramEnd"/>
+      <w:r>
+        <w:rPr>
+          <w:rFonts w:ascii="Consolas" w:eastAsia="Times New Roman" w:hAnsi="Consolas" w:cs="Times New Roman"/>
+          <w:color w:val="D4D4D4"/>
+          <w:sz w:val="21"/>
+          <w:szCs w:val="21"/>
+        </w:rPr>
+        <w:t>){</w:t>
       </w:r>
     </w:p>
     <w:p>
@@ -7004,6 +7726,7 @@
         </w:rPr>
         <w:t> </w:t>
       </w:r>
+      <w:proofErr w:type="spellStart"/>
       <w:r>
         <w:rPr>
           <w:rFonts w:ascii="Consolas" w:eastAsia="Times New Roman" w:hAnsi="Consolas" w:cs="Times New Roman"/>
@@ -7031,15 +7754,27 @@
         </w:rPr>
         <w:t>findAll</w:t>
       </w:r>
-      <w:r>
-        <w:rPr>
-          <w:rFonts w:ascii="Consolas" w:eastAsia="Times New Roman" w:hAnsi="Consolas" w:cs="Times New Roman"/>
-          <w:color w:val="D4D4D4"/>
-          <w:sz w:val="21"/>
-          <w:szCs w:val="21"/>
-        </w:rPr>
-        <w:t>();</w:t>
-      </w:r>
+      <w:proofErr w:type="spellEnd"/>
+      <w:r>
+        <w:rPr>
+          <w:rFonts w:ascii="Consolas" w:eastAsia="Times New Roman" w:hAnsi="Consolas" w:cs="Times New Roman"/>
+          <w:color w:val="D4D4D4"/>
+          <w:sz w:val="21"/>
+          <w:szCs w:val="21"/>
+        </w:rPr>
+        <w:t>(</w:t>
+      </w:r>
+      <w:proofErr w:type="gramStart"/>
+      <w:r>
+        <w:rPr>
+          <w:rFonts w:ascii="Consolas" w:eastAsia="Times New Roman" w:hAnsi="Consolas" w:cs="Times New Roman"/>
+          <w:color w:val="D4D4D4"/>
+          <w:sz w:val="21"/>
+          <w:szCs w:val="21"/>
+        </w:rPr>
+        <w:t>);</w:t>
+      </w:r>
+      <w:proofErr w:type="gramEnd"/>
     </w:p>
     <w:p>
       <w:pPr>
@@ -7085,14 +7820,25 @@
           <w:szCs w:val="18"/>
         </w:rPr>
       </w:pPr>
-      <w:r>
-        <w:rPr>
-          <w:rFonts w:ascii="Consolas" w:eastAsia="Times New Roman" w:hAnsi="Consolas" w:cs="Times New Roman"/>
-          <w:color w:val="000000"/>
-          <w:sz w:val="18"/>
-          <w:szCs w:val="18"/>
-        </w:rPr>
-        <w:t>HOMEWORk:</w:t>
+      <w:proofErr w:type="spellStart"/>
+      <w:r>
+        <w:rPr>
+          <w:rFonts w:ascii="Consolas" w:eastAsia="Times New Roman" w:hAnsi="Consolas" w:cs="Times New Roman"/>
+          <w:color w:val="000000"/>
+          <w:sz w:val="18"/>
+          <w:szCs w:val="18"/>
+        </w:rPr>
+        <w:t>HOMEWORk</w:t>
+      </w:r>
+      <w:proofErr w:type="spellEnd"/>
+      <w:r>
+        <w:rPr>
+          <w:rFonts w:ascii="Consolas" w:eastAsia="Times New Roman" w:hAnsi="Consolas" w:cs="Times New Roman"/>
+          <w:color w:val="000000"/>
+          <w:sz w:val="18"/>
+          <w:szCs w:val="18"/>
+        </w:rPr>
+        <w:t>:</w:t>
       </w:r>
     </w:p>
     <w:p>
@@ -7280,6 +8026,7 @@
         </w:rPr>
         <w:t> </w:t>
       </w:r>
+      <w:proofErr w:type="gramStart"/>
       <w:r>
         <w:rPr>
           <w:rFonts w:ascii="Consolas" w:eastAsia="Times New Roman" w:hAnsi="Consolas" w:cs="Times New Roman"/>
@@ -7296,7 +8043,17 @@
           <w:sz w:val="21"/>
           <w:szCs w:val="21"/>
         </w:rPr>
-        <w:t>(@</w:t>
+        <w:t>(</w:t>
+      </w:r>
+      <w:proofErr w:type="gramEnd"/>
+      <w:r>
+        <w:rPr>
+          <w:rFonts w:ascii="Consolas" w:eastAsia="Times New Roman" w:hAnsi="Consolas" w:cs="Times New Roman"/>
+          <w:color w:val="D4D4D4"/>
+          <w:sz w:val="21"/>
+          <w:szCs w:val="21"/>
+        </w:rPr>
+        <w:t>@</w:t>
       </w:r>
       <w:r>
         <w:rPr>
@@ -7373,6 +8130,7 @@
         </w:rPr>
         <w:t>        </w:t>
       </w:r>
+      <w:proofErr w:type="spellStart"/>
       <w:r>
         <w:rPr>
           <w:rFonts w:ascii="Consolas" w:eastAsia="Times New Roman" w:hAnsi="Consolas" w:cs="Times New Roman"/>
@@ -7400,6 +8158,7 @@
         </w:rPr>
         <w:t>deleteById</w:t>
       </w:r>
+      <w:proofErr w:type="spellEnd"/>
       <w:r>
         <w:rPr>
           <w:rFonts w:ascii="Consolas" w:eastAsia="Times New Roman" w:hAnsi="Consolas" w:cs="Times New Roman"/>
@@ -7418,6 +8177,7 @@
         </w:rPr>
         <w:t>id</w:t>
       </w:r>
+      <w:proofErr w:type="gramStart"/>
       <w:r>
         <w:rPr>
           <w:rFonts w:ascii="Consolas" w:eastAsia="Times New Roman" w:hAnsi="Consolas" w:cs="Times New Roman"/>
@@ -7427,6 +8187,7 @@
         </w:rPr>
         <w:t>);</w:t>
       </w:r>
+      <w:proofErr w:type="gramEnd"/>
     </w:p>
     <w:p>
       <w:pPr>
@@ -7473,7 +8234,17 @@
           <w:sz w:val="21"/>
           <w:szCs w:val="21"/>
         </w:rPr>
-        <w:t>"Success"</w:t>
+        <w:t>"Success</w:t>
+      </w:r>
+      <w:proofErr w:type="gramStart"/>
+      <w:r>
+        <w:rPr>
+          <w:rFonts w:ascii="Consolas" w:eastAsia="Times New Roman" w:hAnsi="Consolas" w:cs="Times New Roman"/>
+          <w:color w:val="CE9178"/>
+          <w:sz w:val="21"/>
+          <w:szCs w:val="21"/>
+        </w:rPr>
+        <w:t>"</w:t>
       </w:r>
       <w:r>
         <w:rPr>
@@ -7484,6 +8255,7 @@
         </w:rPr>
         <w:t>;</w:t>
       </w:r>
+      <w:proofErr w:type="gramEnd"/>
     </w:p>
     <w:p>
       <w:pPr>
@@ -7631,6 +8403,7 @@
         </w:rPr>
         <w:t> </w:t>
       </w:r>
+      <w:proofErr w:type="gramStart"/>
       <w:r>
         <w:rPr>
           <w:rFonts w:ascii="Consolas" w:eastAsia="Times New Roman" w:hAnsi="Consolas" w:cs="Times New Roman"/>
@@ -7647,7 +8420,17 @@
           <w:sz w:val="21"/>
           <w:szCs w:val="21"/>
         </w:rPr>
-        <w:t>(@</w:t>
+        <w:t>(</w:t>
+      </w:r>
+      <w:proofErr w:type="gramEnd"/>
+      <w:r>
+        <w:rPr>
+          <w:rFonts w:ascii="Consolas" w:eastAsia="Times New Roman" w:hAnsi="Consolas" w:cs="Times New Roman"/>
+          <w:color w:val="D4D4D4"/>
+          <w:sz w:val="21"/>
+          <w:szCs w:val="21"/>
+        </w:rPr>
+        <w:t>@</w:t>
       </w:r>
       <w:r>
         <w:rPr>
@@ -7796,6 +8579,7 @@
         </w:rPr>
         <w:t> </w:t>
       </w:r>
+      <w:proofErr w:type="spellStart"/>
       <w:r>
         <w:rPr>
           <w:rFonts w:ascii="Consolas" w:eastAsia="Times New Roman" w:hAnsi="Consolas" w:cs="Times New Roman"/>
@@ -7805,6 +8589,7 @@
         </w:rPr>
         <w:t>updateStudent</w:t>
       </w:r>
+      <w:proofErr w:type="spellEnd"/>
       <w:r>
         <w:rPr>
           <w:rFonts w:ascii="Consolas" w:eastAsia="Times New Roman" w:hAnsi="Consolas" w:cs="Times New Roman"/>
@@ -7814,6 +8599,7 @@
         </w:rPr>
         <w:t> = </w:t>
       </w:r>
+      <w:proofErr w:type="spellStart"/>
       <w:r>
         <w:rPr>
           <w:rFonts w:ascii="Consolas" w:eastAsia="Times New Roman" w:hAnsi="Consolas" w:cs="Times New Roman"/>
@@ -7841,6 +8627,7 @@
         </w:rPr>
         <w:t>getOne</w:t>
       </w:r>
+      <w:proofErr w:type="spellEnd"/>
       <w:r>
         <w:rPr>
           <w:rFonts w:ascii="Consolas" w:eastAsia="Times New Roman" w:hAnsi="Consolas" w:cs="Times New Roman"/>
@@ -7859,6 +8646,7 @@
         </w:rPr>
         <w:t>id</w:t>
       </w:r>
+      <w:proofErr w:type="gramStart"/>
       <w:r>
         <w:rPr>
           <w:rFonts w:ascii="Consolas" w:eastAsia="Times New Roman" w:hAnsi="Consolas" w:cs="Times New Roman"/>
@@ -7868,6 +8656,7 @@
         </w:rPr>
         <w:t>);</w:t>
       </w:r>
+      <w:proofErr w:type="gramEnd"/>
     </w:p>
     <w:p>
       <w:pPr>
@@ -7889,6 +8678,7 @@
         </w:rPr>
         <w:t>        </w:t>
       </w:r>
+      <w:proofErr w:type="spellStart"/>
       <w:r>
         <w:rPr>
           <w:rFonts w:ascii="Consolas" w:eastAsia="Times New Roman" w:hAnsi="Consolas" w:cs="Times New Roman"/>
@@ -7916,6 +8706,7 @@
         </w:rPr>
         <w:t>setName</w:t>
       </w:r>
+      <w:proofErr w:type="spellEnd"/>
       <w:r>
         <w:rPr>
           <w:rFonts w:ascii="Consolas" w:eastAsia="Times New Roman" w:hAnsi="Consolas" w:cs="Times New Roman"/>
@@ -7925,6 +8716,8 @@
         </w:rPr>
         <w:t>(</w:t>
       </w:r>
+      <w:proofErr w:type="spellStart"/>
+      <w:proofErr w:type="gramStart"/>
       <w:r>
         <w:rPr>
           <w:rFonts w:ascii="Consolas" w:eastAsia="Times New Roman" w:hAnsi="Consolas" w:cs="Times New Roman"/>
@@ -7952,6 +8745,8 @@
         </w:rPr>
         <w:t>getName</w:t>
       </w:r>
+      <w:proofErr w:type="spellEnd"/>
+      <w:proofErr w:type="gramEnd"/>
       <w:r>
         <w:rPr>
           <w:rFonts w:ascii="Consolas" w:eastAsia="Times New Roman" w:hAnsi="Consolas" w:cs="Times New Roman"/>
@@ -7982,6 +8777,7 @@
         </w:rPr>
         <w:t>        </w:t>
       </w:r>
+      <w:proofErr w:type="spellStart"/>
       <w:r>
         <w:rPr>
           <w:rFonts w:ascii="Consolas" w:eastAsia="Times New Roman" w:hAnsi="Consolas" w:cs="Times New Roman"/>
@@ -8009,6 +8805,7 @@
         </w:rPr>
         <w:t>setRole</w:t>
       </w:r>
+      <w:proofErr w:type="spellEnd"/>
       <w:r>
         <w:rPr>
           <w:rFonts w:ascii="Consolas" w:eastAsia="Times New Roman" w:hAnsi="Consolas" w:cs="Times New Roman"/>
@@ -8018,6 +8815,8 @@
         </w:rPr>
         <w:t>(</w:t>
       </w:r>
+      <w:proofErr w:type="spellStart"/>
+      <w:proofErr w:type="gramStart"/>
       <w:r>
         <w:rPr>
           <w:rFonts w:ascii="Consolas" w:eastAsia="Times New Roman" w:hAnsi="Consolas" w:cs="Times New Roman"/>
@@ -8045,6 +8844,8 @@
         </w:rPr>
         <w:t>getRole</w:t>
       </w:r>
+      <w:proofErr w:type="spellEnd"/>
+      <w:proofErr w:type="gramEnd"/>
       <w:r>
         <w:rPr>
           <w:rFonts w:ascii="Consolas" w:eastAsia="Times New Roman" w:hAnsi="Consolas" w:cs="Times New Roman"/>
@@ -8075,6 +8876,7 @@
         </w:rPr>
         <w:t>        </w:t>
       </w:r>
+      <w:proofErr w:type="spellStart"/>
       <w:r>
         <w:rPr>
           <w:rFonts w:ascii="Consolas" w:eastAsia="Times New Roman" w:hAnsi="Consolas" w:cs="Times New Roman"/>
@@ -8102,6 +8904,7 @@
         </w:rPr>
         <w:t>save</w:t>
       </w:r>
+      <w:proofErr w:type="spellEnd"/>
       <w:r>
         <w:rPr>
           <w:rFonts w:ascii="Consolas" w:eastAsia="Times New Roman" w:hAnsi="Consolas" w:cs="Times New Roman"/>
@@ -8111,6 +8914,7 @@
         </w:rPr>
         <w:t>(</w:t>
       </w:r>
+      <w:proofErr w:type="spellStart"/>
       <w:r>
         <w:rPr>
           <w:rFonts w:ascii="Consolas" w:eastAsia="Times New Roman" w:hAnsi="Consolas" w:cs="Times New Roman"/>
@@ -8120,6 +8924,8 @@
         </w:rPr>
         <w:t>updateStudent</w:t>
       </w:r>
+      <w:proofErr w:type="spellEnd"/>
+      <w:proofErr w:type="gramStart"/>
       <w:r>
         <w:rPr>
           <w:rFonts w:ascii="Consolas" w:eastAsia="Times New Roman" w:hAnsi="Consolas" w:cs="Times New Roman"/>
@@ -8129,6 +8935,7 @@
         </w:rPr>
         <w:t>);</w:t>
       </w:r>
+      <w:proofErr w:type="gramEnd"/>
     </w:p>
     <w:p>
       <w:pPr>
@@ -8175,7 +8982,17 @@
           <w:sz w:val="21"/>
           <w:szCs w:val="21"/>
         </w:rPr>
-        <w:t>"Success"</w:t>
+        <w:t>"Success</w:t>
+      </w:r>
+      <w:proofErr w:type="gramStart"/>
+      <w:r>
+        <w:rPr>
+          <w:rFonts w:ascii="Consolas" w:eastAsia="Times New Roman" w:hAnsi="Consolas" w:cs="Times New Roman"/>
+          <w:color w:val="CE9178"/>
+          <w:sz w:val="21"/>
+          <w:szCs w:val="21"/>
+        </w:rPr>
+        <w:t>"</w:t>
       </w:r>
       <w:r>
         <w:rPr>
@@ -8186,6 +9003,7 @@
         </w:rPr>
         <w:t>;</w:t>
       </w:r>
+      <w:proofErr w:type="gramEnd"/>
     </w:p>
     <w:p>
       <w:pPr>
@@ -8289,6 +9107,8 @@
         </w:rPr>
         <w:t> </w:t>
       </w:r>
+      <w:proofErr w:type="spellStart"/>
+      <w:proofErr w:type="gramStart"/>
       <w:r>
         <w:rPr>
           <w:rFonts w:ascii="Consolas" w:eastAsia="Times New Roman" w:hAnsi="Consolas" w:cs="Times New Roman"/>
@@ -8298,14 +9118,25 @@
         </w:rPr>
         <w:t>getStudent</w:t>
       </w:r>
-      <w:r>
-        <w:rPr>
-          <w:rFonts w:ascii="Consolas" w:eastAsia="Times New Roman" w:hAnsi="Consolas" w:cs="Times New Roman"/>
-          <w:color w:val="D4D4D4"/>
-          <w:sz w:val="21"/>
-          <w:szCs w:val="21"/>
-        </w:rPr>
-        <w:t>(@</w:t>
+      <w:proofErr w:type="spellEnd"/>
+      <w:r>
+        <w:rPr>
+          <w:rFonts w:ascii="Consolas" w:eastAsia="Times New Roman" w:hAnsi="Consolas" w:cs="Times New Roman"/>
+          <w:color w:val="D4D4D4"/>
+          <w:sz w:val="21"/>
+          <w:szCs w:val="21"/>
+        </w:rPr>
+        <w:t>(</w:t>
+      </w:r>
+      <w:proofErr w:type="gramEnd"/>
+      <w:r>
+        <w:rPr>
+          <w:rFonts w:ascii="Consolas" w:eastAsia="Times New Roman" w:hAnsi="Consolas" w:cs="Times New Roman"/>
+          <w:color w:val="D4D4D4"/>
+          <w:sz w:val="21"/>
+          <w:szCs w:val="21"/>
+        </w:rPr>
+        <w:t>@</w:t>
       </w:r>
       <w:r>
         <w:rPr>
@@ -8436,6 +9267,7 @@
         </w:rPr>
         <w:t> </w:t>
       </w:r>
+      <w:proofErr w:type="spellStart"/>
       <w:r>
         <w:rPr>
           <w:rFonts w:ascii="Consolas" w:eastAsia="Times New Roman" w:hAnsi="Consolas" w:cs="Times New Roman"/>
@@ -8463,6 +9295,7 @@
         </w:rPr>
         <w:t>findById</w:t>
       </w:r>
+      <w:proofErr w:type="spellEnd"/>
       <w:r>
         <w:rPr>
           <w:rFonts w:ascii="Consolas" w:eastAsia="Times New Roman" w:hAnsi="Consolas" w:cs="Times New Roman"/>
@@ -8481,6 +9314,7 @@
         </w:rPr>
         <w:t>id</w:t>
       </w:r>
+      <w:proofErr w:type="gramStart"/>
       <w:r>
         <w:rPr>
           <w:rFonts w:ascii="Consolas" w:eastAsia="Times New Roman" w:hAnsi="Consolas" w:cs="Times New Roman"/>
@@ -8499,6 +9333,7 @@
         </w:rPr>
         <w:t>get</w:t>
       </w:r>
+      <w:proofErr w:type="gramEnd"/>
       <w:r>
         <w:rPr>
           <w:rFonts w:ascii="Consolas" w:eastAsia="Times New Roman" w:hAnsi="Consolas" w:cs="Times New Roman"/>
@@ -8638,7 +9473,25 @@
           <w:rFonts w:ascii="inherit" w:hAnsi="inherit"/>
           <w:bdr w:val="none" w:sz="0" w:space="0" w:color="auto" w:frame="1"/>
         </w:rPr>
-        <w:t xml:space="preserve"> customerToUpdate </w:t>
+        <w:t xml:space="preserve"> </w:t>
+      </w:r>
+      <w:proofErr w:type="spellStart"/>
+      <w:r>
+        <w:rPr>
+          <w:rStyle w:val="pln"/>
+          <w:rFonts w:ascii="inherit" w:hAnsi="inherit"/>
+          <w:bdr w:val="none" w:sz="0" w:space="0" w:color="auto" w:frame="1"/>
+        </w:rPr>
+        <w:t>customerToUpdate</w:t>
+      </w:r>
+      <w:proofErr w:type="spellEnd"/>
+      <w:r>
+        <w:rPr>
+          <w:rStyle w:val="pln"/>
+          <w:rFonts w:ascii="inherit" w:hAnsi="inherit"/>
+          <w:bdr w:val="none" w:sz="0" w:space="0" w:color="auto" w:frame="1"/>
+        </w:rPr>
+        <w:t xml:space="preserve"> </w:t>
       </w:r>
       <w:r>
         <w:rPr>
@@ -8654,7 +9507,16 @@
           <w:rFonts w:ascii="inherit" w:hAnsi="inherit"/>
           <w:bdr w:val="none" w:sz="0" w:space="0" w:color="auto" w:frame="1"/>
         </w:rPr>
-        <w:t xml:space="preserve"> customerRepository</w:t>
+        <w:t xml:space="preserve"> </w:t>
+      </w:r>
+      <w:proofErr w:type="spellStart"/>
+      <w:r>
+        <w:rPr>
+          <w:rStyle w:val="pln"/>
+          <w:rFonts w:ascii="inherit" w:hAnsi="inherit"/>
+          <w:bdr w:val="none" w:sz="0" w:space="0" w:color="auto" w:frame="1"/>
+        </w:rPr>
+        <w:t>customerRepository</w:t>
       </w:r>
       <w:r>
         <w:rPr>
@@ -8672,6 +9534,7 @@
         </w:rPr>
         <w:t>getOne</w:t>
       </w:r>
+      <w:proofErr w:type="spellEnd"/>
       <w:r>
         <w:rPr>
           <w:rStyle w:val="pun"/>
@@ -8688,6 +9551,7 @@
         </w:rPr>
         <w:t>id</w:t>
       </w:r>
+      <w:proofErr w:type="gramStart"/>
       <w:r>
         <w:rPr>
           <w:rStyle w:val="pun"/>
@@ -8696,6 +9560,7 @@
         </w:rPr>
         <w:t>);</w:t>
       </w:r>
+      <w:proofErr w:type="gramEnd"/>
     </w:p>
     <w:p>
       <w:pPr>
@@ -8707,6 +9572,7 @@
           <w:bdr w:val="none" w:sz="0" w:space="0" w:color="auto" w:frame="1"/>
         </w:rPr>
       </w:pPr>
+      <w:proofErr w:type="spellStart"/>
       <w:r>
         <w:rPr>
           <w:rStyle w:val="pln"/>
@@ -8731,6 +9597,7 @@
         </w:rPr>
         <w:t>setName</w:t>
       </w:r>
+      <w:proofErr w:type="spellEnd"/>
       <w:r>
         <w:rPr>
           <w:rStyle w:val="pun"/>
@@ -8739,6 +9606,7 @@
         </w:rPr>
         <w:t>(</w:t>
       </w:r>
+      <w:proofErr w:type="spellStart"/>
       <w:r>
         <w:rPr>
           <w:rStyle w:val="pln"/>
@@ -8763,6 +9631,8 @@
         </w:rPr>
         <w:t>getName</w:t>
       </w:r>
+      <w:proofErr w:type="spellEnd"/>
+      <w:proofErr w:type="gramStart"/>
       <w:r>
         <w:rPr>
           <w:rStyle w:val="pun"/>
@@ -8771,6 +9641,7 @@
         </w:rPr>
         <w:t>);</w:t>
       </w:r>
+      <w:proofErr w:type="gramEnd"/>
     </w:p>
     <w:p>
       <w:pPr>
@@ -8780,6 +9651,7 @@
           <w:rFonts w:ascii="Consolas" w:hAnsi="Consolas"/>
         </w:rPr>
       </w:pPr>
+      <w:proofErr w:type="spellStart"/>
       <w:r>
         <w:rPr>
           <w:rStyle w:val="pln"/>
@@ -8804,6 +9676,7 @@
         </w:rPr>
         <w:t>save</w:t>
       </w:r>
+      <w:proofErr w:type="spellEnd"/>
       <w:r>
         <w:rPr>
           <w:rStyle w:val="pun"/>
@@ -8812,6 +9685,7 @@
         </w:rPr>
         <w:t>(</w:t>
       </w:r>
+      <w:proofErr w:type="spellStart"/>
       <w:r>
         <w:rPr>
           <w:rStyle w:val="pln"/>
@@ -8820,6 +9694,8 @@
         </w:rPr>
         <w:t>customerToUpdate</w:t>
       </w:r>
+      <w:proofErr w:type="spellEnd"/>
+      <w:proofErr w:type="gramStart"/>
       <w:r>
         <w:rPr>
           <w:rStyle w:val="pun"/>
@@ -8828,6 +9704,7 @@
         </w:rPr>
         <w:t>);</w:t>
       </w:r>
+      <w:proofErr w:type="gramEnd"/>
     </w:p>
     <w:p>
       <w:pPr>
@@ -8842,6 +9719,7 @@
           <w:szCs w:val="23"/>
         </w:rPr>
       </w:pPr>
+      <w:proofErr w:type="spellStart"/>
       <w:r>
         <w:rPr>
           <w:rFonts w:ascii="Arial" w:hAnsi="Arial" w:cs="Arial"/>
@@ -8849,8 +9727,19 @@
           <w:sz w:val="23"/>
           <w:szCs w:val="23"/>
         </w:rPr>
-        <w:t>Is's better because </w:t>
-      </w:r>
+        <w:t>Is's</w:t>
+      </w:r>
+      <w:proofErr w:type="spellEnd"/>
+      <w:r>
+        <w:rPr>
+          <w:rFonts w:ascii="Arial" w:hAnsi="Arial" w:cs="Arial"/>
+          <w:color w:val="242729"/>
+          <w:sz w:val="23"/>
+          <w:szCs w:val="23"/>
+        </w:rPr>
+        <w:t xml:space="preserve"> better because </w:t>
+      </w:r>
+      <w:proofErr w:type="spellStart"/>
       <w:r>
         <w:rPr>
           <w:rStyle w:val="HTMLCode"/>
@@ -8858,7 +9747,17 @@
           <w:color w:val="242729"/>
           <w:bdr w:val="none" w:sz="0" w:space="0" w:color="auto" w:frame="1"/>
         </w:rPr>
-        <w:t>getOne(ID id)</w:t>
+        <w:t>getOne</w:t>
+      </w:r>
+      <w:proofErr w:type="spellEnd"/>
+      <w:r>
+        <w:rPr>
+          <w:rStyle w:val="HTMLCode"/>
+          <w:rFonts w:ascii="Consolas" w:hAnsi="Consolas"/>
+          <w:color w:val="242729"/>
+          <w:bdr w:val="none" w:sz="0" w:space="0" w:color="auto" w:frame="1"/>
+        </w:rPr>
+        <w:t>(ID id)</w:t>
       </w:r>
       <w:r>
         <w:rPr>
@@ -8890,6 +9789,7 @@
         </w:rPr>
         <w:t> (proxy) object and does not fetch it from the DB. On this reference you can set what you want and on </w:t>
       </w:r>
+      <w:proofErr w:type="gramStart"/>
       <w:r>
         <w:rPr>
           <w:rStyle w:val="HTMLCode"/>
@@ -8897,7 +9797,17 @@
           <w:color w:val="242729"/>
           <w:bdr w:val="none" w:sz="0" w:space="0" w:color="auto" w:frame="1"/>
         </w:rPr>
-        <w:t>save()</w:t>
+        <w:t>save(</w:t>
+      </w:r>
+      <w:proofErr w:type="gramEnd"/>
+      <w:r>
+        <w:rPr>
+          <w:rStyle w:val="HTMLCode"/>
+          <w:rFonts w:ascii="Consolas" w:hAnsi="Consolas"/>
+          <w:color w:val="242729"/>
+          <w:bdr w:val="none" w:sz="0" w:space="0" w:color="auto" w:frame="1"/>
+        </w:rPr>
+        <w:t>)</w:t>
       </w:r>
       <w:r>
         <w:rPr>
@@ -8906,8 +9816,29 @@
           <w:sz w:val="23"/>
           <w:szCs w:val="23"/>
         </w:rPr>
-        <w:t> it will do just an SQL UPDATE statement like you expect it. In comparsion when you call </w:t>
-      </w:r>
+        <w:t xml:space="preserve"> it will do just an SQL UPDATE statement like you expect it. In </w:t>
+      </w:r>
+      <w:proofErr w:type="spellStart"/>
+      <w:r>
+        <w:rPr>
+          <w:rFonts w:ascii="Arial" w:hAnsi="Arial" w:cs="Arial"/>
+          <w:color w:val="242729"/>
+          <w:sz w:val="23"/>
+          <w:szCs w:val="23"/>
+        </w:rPr>
+        <w:t>comparsion</w:t>
+      </w:r>
+      <w:proofErr w:type="spellEnd"/>
+      <w:r>
+        <w:rPr>
+          <w:rFonts w:ascii="Arial" w:hAnsi="Arial" w:cs="Arial"/>
+          <w:color w:val="242729"/>
+          <w:sz w:val="23"/>
+          <w:szCs w:val="23"/>
+        </w:rPr>
+        <w:t xml:space="preserve"> when you call </w:t>
+      </w:r>
+      <w:proofErr w:type="gramStart"/>
       <w:r>
         <w:rPr>
           <w:rStyle w:val="HTMLCode"/>
@@ -8915,7 +9846,17 @@
           <w:color w:val="242729"/>
           <w:bdr w:val="none" w:sz="0" w:space="0" w:color="auto" w:frame="1"/>
         </w:rPr>
-        <w:t>find()</w:t>
+        <w:t>find(</w:t>
+      </w:r>
+      <w:proofErr w:type="gramEnd"/>
+      <w:r>
+        <w:rPr>
+          <w:rStyle w:val="HTMLCode"/>
+          <w:rFonts w:ascii="Consolas" w:hAnsi="Consolas"/>
+          <w:color w:val="242729"/>
+          <w:bdr w:val="none" w:sz="0" w:space="0" w:color="auto" w:frame="1"/>
+        </w:rPr>
+        <w:t>)</w:t>
       </w:r>
       <w:r>
         <w:rPr>
@@ -8924,7 +9865,47 @@
           <w:sz w:val="23"/>
           <w:szCs w:val="23"/>
         </w:rPr>
-        <w:t> like in @Tanjim Rahmans answer spring data JPA will do an SQL SELECT to physically fetch the entity from the DB, which you dont need, when you are just updating.</w:t>
+        <w:t xml:space="preserve"> like in @Tanjim </w:t>
+      </w:r>
+      <w:proofErr w:type="spellStart"/>
+      <w:r>
+        <w:rPr>
+          <w:rFonts w:ascii="Arial" w:hAnsi="Arial" w:cs="Arial"/>
+          <w:color w:val="242729"/>
+          <w:sz w:val="23"/>
+          <w:szCs w:val="23"/>
+        </w:rPr>
+        <w:t>Rahmans</w:t>
+      </w:r>
+      <w:proofErr w:type="spellEnd"/>
+      <w:r>
+        <w:rPr>
+          <w:rFonts w:ascii="Arial" w:hAnsi="Arial" w:cs="Arial"/>
+          <w:color w:val="242729"/>
+          <w:sz w:val="23"/>
+          <w:szCs w:val="23"/>
+        </w:rPr>
+        <w:t xml:space="preserve"> answer spring data JPA will do an SQL SELECT to physically fetch the entity from the DB, which you </w:t>
+      </w:r>
+      <w:proofErr w:type="spellStart"/>
+      <w:r>
+        <w:rPr>
+          <w:rFonts w:ascii="Arial" w:hAnsi="Arial" w:cs="Arial"/>
+          <w:color w:val="242729"/>
+          <w:sz w:val="23"/>
+          <w:szCs w:val="23"/>
+        </w:rPr>
+        <w:t>dont</w:t>
+      </w:r>
+      <w:proofErr w:type="spellEnd"/>
+      <w:r>
+        <w:rPr>
+          <w:rFonts w:ascii="Arial" w:hAnsi="Arial" w:cs="Arial"/>
+          <w:color w:val="242729"/>
+          <w:sz w:val="23"/>
+          <w:szCs w:val="23"/>
+        </w:rPr>
+        <w:t xml:space="preserve"> need, when you are just updating.</w:t>
       </w:r>
     </w:p>
     <w:p>
@@ -8962,14 +9943,25 @@
           <w:szCs w:val="18"/>
         </w:rPr>
       </w:pPr>
-      <w:r>
-        <w:rPr>
-          <w:rFonts w:ascii="Consolas" w:eastAsia="Times New Roman" w:hAnsi="Consolas" w:cs="Times New Roman"/>
-          <w:color w:val="000000"/>
-          <w:sz w:val="18"/>
-          <w:szCs w:val="18"/>
-        </w:rPr>
-        <w:t>Meanning of annotation:</w:t>
+      <w:proofErr w:type="spellStart"/>
+      <w:r>
+        <w:rPr>
+          <w:rFonts w:ascii="Consolas" w:eastAsia="Times New Roman" w:hAnsi="Consolas" w:cs="Times New Roman"/>
+          <w:color w:val="000000"/>
+          <w:sz w:val="18"/>
+          <w:szCs w:val="18"/>
+        </w:rPr>
+        <w:t>Meanning</w:t>
+      </w:r>
+      <w:proofErr w:type="spellEnd"/>
+      <w:r>
+        <w:rPr>
+          <w:rFonts w:ascii="Consolas" w:eastAsia="Times New Roman" w:hAnsi="Consolas" w:cs="Times New Roman"/>
+          <w:color w:val="000000"/>
+          <w:sz w:val="18"/>
+          <w:szCs w:val="18"/>
+        </w:rPr>
+        <w:t xml:space="preserve"> of annotation:</w:t>
       </w:r>
     </w:p>
     <w:p>
@@ -8994,20 +9986,9 @@
           <w:szCs w:val="21"/>
           <w:shd w:val="clear" w:color="auto" w:fill="FFFFFF"/>
         </w:rPr>
-        <w:t>@RequestBody</w:t>
-      </w:r>
-      <w:r>
-        <w:rPr>
-          <w:rFonts w:ascii="Helvetica" w:hAnsi="Helvetica" w:cs="Helvetica"/>
-          <w:b/>
-          <w:bCs/>
-          <w:color w:val="222222"/>
-          <w:sz w:val="21"/>
-          <w:szCs w:val="21"/>
-          <w:shd w:val="clear" w:color="auto" w:fill="FFFFFF"/>
-        </w:rPr>
-        <w:t xml:space="preserve"> </w:t>
-      </w:r>
+        <w:t xml:space="preserve">@RequestBody </w:t>
+      </w:r>
+      <w:proofErr w:type="spellStart"/>
       <w:r>
         <w:rPr>
           <w:rFonts w:ascii="Helvetica" w:hAnsi="Helvetica" w:cs="Helvetica"/>
@@ -9016,8 +9997,9 @@
           <w:szCs w:val="23"/>
           <w:shd w:val="clear" w:color="auto" w:fill="FFFFFF"/>
         </w:rPr>
-        <w:t xml:space="preserve">RequestBody </w:t>
-      </w:r>
+        <w:t>RequestBody</w:t>
+      </w:r>
+      <w:proofErr w:type="spellEnd"/>
       <w:r>
         <w:rPr>
           <w:rFonts w:ascii="Helvetica" w:hAnsi="Helvetica" w:cs="Helvetica"/>
@@ -9026,8 +10008,9 @@
           <w:szCs w:val="23"/>
           <w:shd w:val="clear" w:color="auto" w:fill="FFFFFF"/>
         </w:rPr>
-        <w:t>will tell</w:t>
-      </w:r>
+        <w:t xml:space="preserve"> will tell Spring to convert json data in request </w:t>
+      </w:r>
+      <w:proofErr w:type="spellStart"/>
       <w:r>
         <w:rPr>
           <w:rFonts w:ascii="Helvetica" w:hAnsi="Helvetica" w:cs="Helvetica"/>
@@ -9036,8 +10019,9 @@
           <w:szCs w:val="23"/>
           <w:shd w:val="clear" w:color="auto" w:fill="FFFFFF"/>
         </w:rPr>
-        <w:t xml:space="preserve"> Spring </w:t>
-      </w:r>
+        <w:t>url</w:t>
+      </w:r>
+      <w:proofErr w:type="spellEnd"/>
       <w:r>
         <w:rPr>
           <w:rFonts w:ascii="Helvetica" w:hAnsi="Helvetica" w:cs="Helvetica"/>
@@ -9046,87 +10030,7 @@
           <w:szCs w:val="23"/>
           <w:shd w:val="clear" w:color="auto" w:fill="FFFFFF"/>
         </w:rPr>
-        <w:t xml:space="preserve">to </w:t>
-      </w:r>
-      <w:r>
-        <w:rPr>
-          <w:rFonts w:ascii="Helvetica" w:hAnsi="Helvetica" w:cs="Helvetica"/>
-          <w:color w:val="222222"/>
-          <w:sz w:val="23"/>
-          <w:szCs w:val="23"/>
-          <w:shd w:val="clear" w:color="auto" w:fill="FFFFFF"/>
-        </w:rPr>
-        <w:t xml:space="preserve">convert json data </w:t>
-      </w:r>
-      <w:r>
-        <w:rPr>
-          <w:rFonts w:ascii="Helvetica" w:hAnsi="Helvetica" w:cs="Helvetica"/>
-          <w:color w:val="222222"/>
-          <w:sz w:val="23"/>
-          <w:szCs w:val="23"/>
-          <w:shd w:val="clear" w:color="auto" w:fill="FFFFFF"/>
-        </w:rPr>
-        <w:t>in request url</w:t>
-      </w:r>
-      <w:r>
-        <w:rPr>
-          <w:rFonts w:ascii="Helvetica" w:hAnsi="Helvetica" w:cs="Helvetica"/>
-          <w:color w:val="222222"/>
-          <w:sz w:val="23"/>
-          <w:szCs w:val="23"/>
-          <w:shd w:val="clear" w:color="auto" w:fill="FFFFFF"/>
-        </w:rPr>
-        <w:t xml:space="preserve"> </w:t>
-      </w:r>
-      <w:r>
-        <w:rPr>
-          <w:rFonts w:ascii="Helvetica" w:hAnsi="Helvetica" w:cs="Helvetica"/>
-          <w:color w:val="222222"/>
-          <w:sz w:val="23"/>
-          <w:szCs w:val="23"/>
-          <w:shd w:val="clear" w:color="auto" w:fill="FFFFFF"/>
-        </w:rPr>
-        <w:t>into</w:t>
-      </w:r>
-      <w:r>
-        <w:rPr>
-          <w:rFonts w:ascii="Helvetica" w:hAnsi="Helvetica" w:cs="Helvetica"/>
-          <w:color w:val="222222"/>
-          <w:sz w:val="23"/>
-          <w:szCs w:val="23"/>
-          <w:shd w:val="clear" w:color="auto" w:fill="FFFFFF"/>
-        </w:rPr>
-        <w:t xml:space="preserve"> </w:t>
-      </w:r>
-      <w:r>
-        <w:rPr>
-          <w:rFonts w:ascii="Helvetica" w:hAnsi="Helvetica" w:cs="Helvetica"/>
-          <w:color w:val="222222"/>
-          <w:sz w:val="23"/>
-          <w:szCs w:val="23"/>
-          <w:shd w:val="clear" w:color="auto" w:fill="FFFFFF"/>
-        </w:rPr>
-        <w:t>object use it as a normal object</w:t>
-      </w:r>
-      <w:r>
-        <w:rPr>
-          <w:rFonts w:ascii="Helvetica" w:hAnsi="Helvetica" w:cs="Helvetica"/>
-          <w:color w:val="222222"/>
-          <w:sz w:val="23"/>
-          <w:szCs w:val="23"/>
-          <w:shd w:val="clear" w:color="auto" w:fill="FFFFFF"/>
-        </w:rPr>
-        <w:t>.</w:t>
-      </w:r>
-      <w:r>
-        <w:rPr>
-          <w:rFonts w:ascii="Helvetica" w:hAnsi="Helvetica" w:cs="Helvetica"/>
-          <w:color w:val="222222"/>
-          <w:sz w:val="23"/>
-          <w:szCs w:val="23"/>
-          <w:shd w:val="clear" w:color="auto" w:fill="FFFFFF"/>
-        </w:rPr>
-        <w:t xml:space="preserve"> (</w:t>
+        <w:t xml:space="preserve"> into object use it as a normal object. (</w:t>
       </w:r>
       <w:hyperlink r:id="rId12" w:history="1">
         <w:r>
@@ -9205,8 +10109,39 @@
           <w:sz w:val="18"/>
           <w:szCs w:val="18"/>
         </w:rPr>
-        <w:t>https://kipalog.com/posts/Spring-Boot--1--Hu-o--ng-dan--Component-va---Autowired</w:t>
-      </w:r>
+        <w:t>https://kipalog.com/posts/Spring-Boot--1--Hu-o--ng-dan--Component-</w:t>
+      </w:r>
+      <w:proofErr w:type="spellStart"/>
+      <w:r>
+        <w:rPr>
+          <w:rFonts w:ascii="Consolas" w:eastAsia="Times New Roman" w:hAnsi="Consolas" w:cs="Times New Roman"/>
+          <w:color w:val="000000"/>
+          <w:sz w:val="18"/>
+          <w:szCs w:val="18"/>
+        </w:rPr>
+        <w:t>va</w:t>
+      </w:r>
+      <w:proofErr w:type="spellEnd"/>
+      <w:r>
+        <w:rPr>
+          <w:rFonts w:ascii="Consolas" w:eastAsia="Times New Roman" w:hAnsi="Consolas" w:cs="Times New Roman"/>
+          <w:color w:val="000000"/>
+          <w:sz w:val="18"/>
+          <w:szCs w:val="18"/>
+        </w:rPr>
+        <w:t>---</w:t>
+      </w:r>
+      <w:proofErr w:type="spellStart"/>
+      <w:r>
+        <w:rPr>
+          <w:rFonts w:ascii="Consolas" w:eastAsia="Times New Roman" w:hAnsi="Consolas" w:cs="Times New Roman"/>
+          <w:color w:val="000000"/>
+          <w:sz w:val="18"/>
+          <w:szCs w:val="18"/>
+        </w:rPr>
+        <w:t>Autowired</w:t>
+      </w:r>
+      <w:proofErr w:type="spellEnd"/>
     </w:p>
     <w:p>
       <w:pPr>
@@ -9226,11 +10161,24 @@
         <w:spacing w:after="0" w:line="270" w:lineRule="atLeast"/>
         <w:rPr>
           <w:rFonts w:ascii="Consolas" w:eastAsia="Times New Roman" w:hAnsi="Consolas" w:cs="Times New Roman"/>
-          <w:color w:val="000000"/>
-          <w:sz w:val="18"/>
-          <w:szCs w:val="18"/>
-        </w:rPr>
-      </w:pPr>
+          <w:b/>
+          <w:bCs/>
+          <w:color w:val="000000"/>
+          <w:sz w:val="18"/>
+          <w:szCs w:val="18"/>
+        </w:rPr>
+      </w:pPr>
+      <w:r>
+        <w:rPr>
+          <w:rFonts w:ascii="Consolas" w:eastAsia="Times New Roman" w:hAnsi="Consolas" w:cs="Times New Roman"/>
+          <w:b/>
+          <w:bCs/>
+          <w:color w:val="000000"/>
+          <w:sz w:val="18"/>
+          <w:szCs w:val="18"/>
+        </w:rPr>
+        <w:t>Spring documentation</w:t>
+      </w:r>
     </w:p>
     <w:p>
       <w:pPr>
@@ -9243,6 +10191,17 @@
           <w:szCs w:val="18"/>
         </w:rPr>
       </w:pPr>
+      <w:hyperlink r:id="rId13" w:history="1">
+        <w:r>
+          <w:rPr>
+            <w:rStyle w:val="Hyperlink"/>
+            <w:rFonts w:ascii="Consolas" w:eastAsia="Times New Roman" w:hAnsi="Consolas" w:cs="Times New Roman"/>
+            <w:sz w:val="18"/>
+            <w:szCs w:val="18"/>
+          </w:rPr>
+          <w:t>https://docs.spring.io/spring-data/commons/docs/current/api/org/springframework/data/repository/CrudRepository.html?is-external=true#existsById-ID-</w:t>
+        </w:r>
+      </w:hyperlink>
     </w:p>
     <w:p>
       <w:pPr>
@@ -9250,6 +10209,30 @@
         <w:spacing w:after="0" w:line="270" w:lineRule="atLeast"/>
         <w:rPr>
           <w:rFonts w:ascii="Consolas" w:eastAsia="Times New Roman" w:hAnsi="Consolas" w:cs="Times New Roman"/>
+          <w:color w:val="000000"/>
+          <w:sz w:val="18"/>
+          <w:szCs w:val="18"/>
+        </w:rPr>
+      </w:pPr>
+    </w:p>
+    <w:p>
+      <w:pPr>
+        <w:shd w:val="clear" w:color="auto" w:fill="FFFFFE"/>
+        <w:spacing w:after="0" w:line="270" w:lineRule="atLeast"/>
+        <w:rPr>
+          <w:rFonts w:ascii="Consolas" w:eastAsia="Times New Roman" w:hAnsi="Consolas" w:cs="Times New Roman"/>
+          <w:color w:val="000000"/>
+          <w:sz w:val="18"/>
+          <w:szCs w:val="18"/>
+        </w:rPr>
+      </w:pPr>
+    </w:p>
+    <w:p>
+      <w:pPr>
+        <w:shd w:val="clear" w:color="auto" w:fill="FFFFFE"/>
+        <w:spacing w:after="0" w:line="270" w:lineRule="atLeast"/>
+        <w:rPr>
+          <w:rFonts w:ascii="Consolas" w:eastAsia="Times New Roman" w:hAnsi="Consolas" w:cs="Times New Roman"/>
           <w:b/>
           <w:bCs/>
           <w:color w:val="000000"/>
@@ -9296,7 +10279,27 @@
           <w:sz w:val="18"/>
           <w:szCs w:val="18"/>
         </w:rPr>
-        <w:t>Postman, What’s the meaning of things we see here?</w:t>
+        <w:t xml:space="preserve">Postman, </w:t>
+      </w:r>
+      <w:proofErr w:type="gramStart"/>
+      <w:r>
+        <w:rPr>
+          <w:rFonts w:ascii="Consolas" w:eastAsia="Times New Roman" w:hAnsi="Consolas" w:cs="Times New Roman"/>
+          <w:color w:val="000000"/>
+          <w:sz w:val="18"/>
+          <w:szCs w:val="18"/>
+        </w:rPr>
+        <w:t>What’s</w:t>
+      </w:r>
+      <w:proofErr w:type="gramEnd"/>
+      <w:r>
+        <w:rPr>
+          <w:rFonts w:ascii="Consolas" w:eastAsia="Times New Roman" w:hAnsi="Consolas" w:cs="Times New Roman"/>
+          <w:color w:val="000000"/>
+          <w:sz w:val="18"/>
+          <w:szCs w:val="18"/>
+        </w:rPr>
+        <w:t xml:space="preserve"> the meaning of things we see here?</w:t>
       </w:r>
       <w:r>
         <w:rPr>
@@ -9341,7 +10344,27 @@
           <w:sz w:val="18"/>
           <w:szCs w:val="18"/>
         </w:rPr>
-        <w:t xml:space="preserve"> other types of request such as POST, PUT but can not do with browser because browser can only support GET request. Postman is a</w:t>
+        <w:t xml:space="preserve"> other types of request such as POST, PUT but </w:t>
+      </w:r>
+      <w:proofErr w:type="spellStart"/>
+      <w:r>
+        <w:rPr>
+          <w:rFonts w:ascii="Consolas" w:eastAsia="Times New Roman" w:hAnsi="Consolas" w:cs="Times New Roman"/>
+          <w:color w:val="000000"/>
+          <w:sz w:val="18"/>
+          <w:szCs w:val="18"/>
+        </w:rPr>
+        <w:t>can not</w:t>
+      </w:r>
+      <w:proofErr w:type="spellEnd"/>
+      <w:r>
+        <w:rPr>
+          <w:rFonts w:ascii="Consolas" w:eastAsia="Times New Roman" w:hAnsi="Consolas" w:cs="Times New Roman"/>
+          <w:color w:val="000000"/>
+          <w:sz w:val="18"/>
+          <w:szCs w:val="18"/>
+        </w:rPr>
+        <w:t xml:space="preserve"> do with browser because browser can only support GET request. Postman is a</w:t>
       </w:r>
       <w:r>
         <w:rPr>

</xml_diff>